<commit_message>
Started working on project pipelines and deployment
</commit_message>
<xml_diff>
--- a/Practical Assessment 2025.docx
+++ b/Practical Assessment 2025.docx
@@ -1,6 +1,6 @@
 
 <file path=word/document.xml><?xml version="1.0" encoding="utf-8"?>
-<w:document xmlns:wpc="http://schemas.microsoft.com/office/word/2010/wordprocessingCanvas" xmlns:cx="http://schemas.microsoft.com/office/drawing/2014/chartex" xmlns:mc="http://schemas.openxmlformats.org/markup-compatibility/2006" xmlns:o="urn:schemas-microsoft-com:office:office" xmlns:r="http://schemas.openxmlformats.org/officeDocument/2006/relationships" xmlns:m="http://schemas.openxmlformats.org/officeDocument/2006/math" xmlns:v="urn:schemas-microsoft-com:vml" xmlns:wp14="http://schemas.microsoft.com/office/word/2010/wordprocessingDrawing" xmlns:wp="http://schemas.openxmlformats.org/drawingml/2006/wordprocessingDrawing" xmlns:w10="urn:schemas-microsoft-com:office:word" xmlns:w="http://schemas.openxmlformats.org/wordprocessingml/2006/main" xmlns:w14="http://schemas.microsoft.com/office/word/2010/wordml" xmlns:w15="http://schemas.microsoft.com/office/word/2012/wordml" xmlns:w16se="http://schemas.microsoft.com/office/word/2015/wordml/symex" xmlns:wpg="http://schemas.microsoft.com/office/word/2010/wordprocessingGroup" xmlns:wpi="http://schemas.microsoft.com/office/word/2010/wordprocessingInk" xmlns:wne="http://schemas.microsoft.com/office/word/2006/wordml" xmlns:wps="http://schemas.microsoft.com/office/word/2010/wordprocessingShape" mc:Ignorable="w14 w15 w16se wp14">
+<w:document xmlns:wpc="http://schemas.microsoft.com/office/word/2010/wordprocessingCanvas" xmlns:cx="http://schemas.microsoft.com/office/drawing/2014/chartex" xmlns:cx1="http://schemas.microsoft.com/office/drawing/2015/9/8/chartex" xmlns:mc="http://schemas.openxmlformats.org/markup-compatibility/2006" xmlns:o="urn:schemas-microsoft-com:office:office" xmlns:r="http://schemas.openxmlformats.org/officeDocument/2006/relationships" xmlns:m="http://schemas.openxmlformats.org/officeDocument/2006/math" xmlns:v="urn:schemas-microsoft-com:vml" xmlns:wp14="http://schemas.microsoft.com/office/word/2010/wordprocessingDrawing" xmlns:wp="http://schemas.openxmlformats.org/drawingml/2006/wordprocessingDrawing" xmlns:w10="urn:schemas-microsoft-com:office:word" xmlns:w="http://schemas.openxmlformats.org/wordprocessingml/2006/main" xmlns:w14="http://schemas.microsoft.com/office/word/2010/wordml" xmlns:w15="http://schemas.microsoft.com/office/word/2012/wordml" xmlns:w16se="http://schemas.microsoft.com/office/word/2015/wordml/symex" xmlns:wpg="http://schemas.microsoft.com/office/word/2010/wordprocessingGroup" xmlns:wpi="http://schemas.microsoft.com/office/word/2010/wordprocessingInk" xmlns:wne="http://schemas.microsoft.com/office/word/2006/wordml" xmlns:wps="http://schemas.microsoft.com/office/word/2010/wordprocessingShape" mc:Ignorable="w14 w15 w16se wp14">
   <w:body>
     <w:p>
       <w:pPr>
@@ -95,115 +95,869 @@
         </w:rPr>
         <w:t xml:space="preserve">Duration: </w:t>
       </w:r>
+      <w:r>
+        <w:rPr>
+          <w:rFonts w:ascii="Times New Roman" w:eastAsia="Times New Roman" w:hAnsi="Times New Roman" w:cs="Times New Roman"/>
+          <w:b/>
+        </w:rPr>
+        <w:t>6 hours total</w:t>
+      </w:r>
+    </w:p>
+    <w:p>
+      <w:pPr>
+        <w:numPr>
+          <w:ilvl w:val="0"/>
+          <w:numId w:val="2"/>
+        </w:numPr>
+        <w:rPr>
+          <w:rFonts w:ascii="Times New Roman" w:eastAsia="Times New Roman" w:hAnsi="Times New Roman" w:cs="Times New Roman"/>
+        </w:rPr>
+      </w:pPr>
+      <w:r>
+        <w:rPr>
+          <w:rFonts w:ascii="Times New Roman" w:eastAsia="Times New Roman" w:hAnsi="Times New Roman" w:cs="Times New Roman"/>
+        </w:rPr>
+        <w:t>Format: Two independent tasks</w:t>
+      </w:r>
+    </w:p>
+    <w:p>
+      <w:pPr>
+        <w:numPr>
+          <w:ilvl w:val="0"/>
+          <w:numId w:val="2"/>
+        </w:numPr>
+        <w:rPr>
+          <w:rFonts w:ascii="Times New Roman" w:eastAsia="Times New Roman" w:hAnsi="Times New Roman" w:cs="Times New Roman"/>
+        </w:rPr>
+      </w:pPr>
+      <w:r>
+        <w:rPr>
+          <w:rFonts w:ascii="Times New Roman" w:eastAsia="Times New Roman" w:hAnsi="Times New Roman" w:cs="Times New Roman"/>
+        </w:rPr>
+        <w:t>Dataset: Single file containing structured demographic/economic data and unstructured program feedback</w:t>
+      </w:r>
+    </w:p>
+    <w:p>
+      <w:pPr>
+        <w:numPr>
+          <w:ilvl w:val="0"/>
+          <w:numId w:val="2"/>
+        </w:numPr>
+        <w:rPr>
+          <w:rFonts w:ascii="Times New Roman" w:eastAsia="Times New Roman" w:hAnsi="Times New Roman" w:cs="Times New Roman"/>
+        </w:rPr>
+      </w:pPr>
+      <w:r>
+        <w:rPr>
+          <w:rFonts w:ascii="Times New Roman" w:eastAsia="Times New Roman" w:hAnsi="Times New Roman" w:cs="Times New Roman"/>
+        </w:rPr>
+        <w:t>Submission: GitHub repository with documented code and instructions</w:t>
+      </w:r>
+    </w:p>
+    <w:p>
+      <w:pPr>
+        <w:rPr>
+          <w:rFonts w:ascii="Times New Roman" w:eastAsia="Times New Roman" w:hAnsi="Times New Roman" w:cs="Times New Roman"/>
+          <w:b/>
+        </w:rPr>
+      </w:pPr>
+      <w:r>
+        <w:rPr>
+          <w:rFonts w:ascii="Times New Roman" w:eastAsia="Times New Roman" w:hAnsi="Times New Roman" w:cs="Times New Roman"/>
+          <w:b/>
+        </w:rPr>
+        <w:t>Data Dictionary</w:t>
+      </w:r>
+    </w:p>
+    <w:p>
+      <w:pPr>
+        <w:rPr>
+          <w:rFonts w:ascii="Times New Roman" w:eastAsia="Times New Roman" w:hAnsi="Times New Roman" w:cs="Times New Roman"/>
+          <w:b/>
+        </w:rPr>
+      </w:pPr>
+      <w:r>
+        <w:rPr>
+          <w:rFonts w:ascii="Times New Roman" w:eastAsia="Times New Roman" w:hAnsi="Times New Roman" w:cs="Times New Roman"/>
+        </w:rPr>
+        <w:t xml:space="preserve">Program Codes for </w:t>
+      </w:r>
+      <w:proofErr w:type="spellStart"/>
+      <w:r>
+        <w:rPr>
+          <w:rFonts w:ascii="Times New Roman" w:eastAsia="Times New Roman" w:hAnsi="Times New Roman" w:cs="Times New Roman"/>
+          <w:b/>
+        </w:rPr>
+        <w:t>most_recommend_rtv_program</w:t>
+      </w:r>
+      <w:proofErr w:type="spellEnd"/>
+      <w:r>
+        <w:rPr>
+          <w:rFonts w:ascii="Times New Roman" w:eastAsia="Times New Roman" w:hAnsi="Times New Roman" w:cs="Times New Roman"/>
+        </w:rPr>
+        <w:t xml:space="preserve"> and </w:t>
+      </w:r>
+      <w:proofErr w:type="spellStart"/>
+      <w:r>
+        <w:rPr>
+          <w:rFonts w:ascii="Times New Roman" w:eastAsia="Times New Roman" w:hAnsi="Times New Roman" w:cs="Times New Roman"/>
+          <w:b/>
+        </w:rPr>
+        <w:t>least_recommend_rtv_program</w:t>
+      </w:r>
+      <w:proofErr w:type="spellEnd"/>
+    </w:p>
+    <w:p>
+      <w:pPr>
+        <w:numPr>
+          <w:ilvl w:val="0"/>
+          <w:numId w:val="14"/>
+        </w:numPr>
+        <w:rPr>
+          <w:rFonts w:ascii="Times New Roman" w:eastAsia="Times New Roman" w:hAnsi="Times New Roman" w:cs="Times New Roman"/>
+        </w:rPr>
+      </w:pPr>
+      <w:r>
+        <w:rPr>
+          <w:rFonts w:ascii="Times New Roman" w:eastAsia="Times New Roman" w:hAnsi="Times New Roman" w:cs="Times New Roman"/>
+        </w:rPr>
+        <w:t>1: Agriculture &amp; Nutrition</w:t>
+      </w:r>
+    </w:p>
+    <w:p>
+      <w:pPr>
+        <w:numPr>
+          <w:ilvl w:val="0"/>
+          <w:numId w:val="14"/>
+        </w:numPr>
+        <w:rPr>
+          <w:rFonts w:ascii="Times New Roman" w:eastAsia="Times New Roman" w:hAnsi="Times New Roman" w:cs="Times New Roman"/>
+        </w:rPr>
+      </w:pPr>
+      <w:r>
+        <w:rPr>
+          <w:rFonts w:ascii="Times New Roman" w:eastAsia="Times New Roman" w:hAnsi="Times New Roman" w:cs="Times New Roman"/>
+        </w:rPr>
+        <w:t>2: WASH</w:t>
+      </w:r>
+    </w:p>
+    <w:p>
+      <w:pPr>
+        <w:numPr>
+          <w:ilvl w:val="0"/>
+          <w:numId w:val="14"/>
+        </w:numPr>
+        <w:rPr>
+          <w:rFonts w:ascii="Times New Roman" w:eastAsia="Times New Roman" w:hAnsi="Times New Roman" w:cs="Times New Roman"/>
+        </w:rPr>
+      </w:pPr>
+      <w:r>
+        <w:rPr>
+          <w:rFonts w:ascii="Times New Roman" w:eastAsia="Times New Roman" w:hAnsi="Times New Roman" w:cs="Times New Roman"/>
+        </w:rPr>
+        <w:t>3: Water</w:t>
+      </w:r>
+    </w:p>
+    <w:p>
+      <w:pPr>
+        <w:numPr>
+          <w:ilvl w:val="0"/>
+          <w:numId w:val="14"/>
+        </w:numPr>
+        <w:rPr>
+          <w:rFonts w:ascii="Times New Roman" w:eastAsia="Times New Roman" w:hAnsi="Times New Roman" w:cs="Times New Roman"/>
+        </w:rPr>
+      </w:pPr>
+      <w:r>
+        <w:rPr>
+          <w:rFonts w:ascii="Times New Roman" w:eastAsia="Times New Roman" w:hAnsi="Times New Roman" w:cs="Times New Roman"/>
+        </w:rPr>
+        <w:t>4: Access to Health</w:t>
+      </w:r>
+    </w:p>
+    <w:p>
+      <w:pPr>
+        <w:numPr>
+          <w:ilvl w:val="0"/>
+          <w:numId w:val="14"/>
+        </w:numPr>
+        <w:rPr>
+          <w:rFonts w:ascii="Times New Roman" w:eastAsia="Times New Roman" w:hAnsi="Times New Roman" w:cs="Times New Roman"/>
+        </w:rPr>
+      </w:pPr>
+      <w:r>
+        <w:rPr>
+          <w:rFonts w:ascii="Times New Roman" w:eastAsia="Times New Roman" w:hAnsi="Times New Roman" w:cs="Times New Roman"/>
+        </w:rPr>
+        <w:t>5: VSLAs</w:t>
+      </w:r>
+    </w:p>
+    <w:p>
+      <w:pPr>
+        <w:numPr>
+          <w:ilvl w:val="0"/>
+          <w:numId w:val="14"/>
+        </w:numPr>
+        <w:rPr>
+          <w:rFonts w:ascii="Times New Roman" w:eastAsia="Times New Roman" w:hAnsi="Times New Roman" w:cs="Times New Roman"/>
+        </w:rPr>
+      </w:pPr>
+      <w:r>
+        <w:rPr>
+          <w:rFonts w:ascii="Times New Roman" w:eastAsia="Times New Roman" w:hAnsi="Times New Roman" w:cs="Times New Roman"/>
+        </w:rPr>
+        <w:t>99: None</w:t>
+      </w:r>
+    </w:p>
+    <w:p>
+      <w:pPr>
+        <w:rPr>
+          <w:rFonts w:ascii="Times New Roman" w:eastAsia="Times New Roman" w:hAnsi="Times New Roman" w:cs="Times New Roman"/>
+          <w:highlight w:val="yellow"/>
+        </w:rPr>
+      </w:pPr>
+    </w:p>
+    <w:p>
+      <w:pPr>
+        <w:rPr>
+          <w:rFonts w:ascii="Times New Roman" w:eastAsia="Times New Roman" w:hAnsi="Times New Roman" w:cs="Times New Roman"/>
+          <w:b/>
+        </w:rPr>
+      </w:pPr>
+      <w:r>
+        <w:rPr>
+          <w:rFonts w:ascii="Times New Roman" w:eastAsia="Times New Roman" w:hAnsi="Times New Roman" w:cs="Times New Roman"/>
+          <w:b/>
+        </w:rPr>
+        <w:t>Key Variables</w:t>
+      </w:r>
+    </w:p>
+    <w:p>
+      <w:pPr>
+        <w:numPr>
+          <w:ilvl w:val="0"/>
+          <w:numId w:val="4"/>
+        </w:numPr>
+        <w:rPr>
+          <w:rFonts w:ascii="Times New Roman" w:eastAsia="Times New Roman" w:hAnsi="Times New Roman" w:cs="Times New Roman"/>
+        </w:rPr>
+      </w:pPr>
+      <w:r>
+        <w:rPr>
+          <w:rFonts w:ascii="Times New Roman" w:eastAsia="Times New Roman" w:hAnsi="Times New Roman" w:cs="Times New Roman"/>
+        </w:rPr>
+        <w:t>HH Income + Production/Day (USD): Daily household income</w:t>
+      </w:r>
+    </w:p>
+    <w:p>
+      <w:pPr>
+        <w:numPr>
+          <w:ilvl w:val="0"/>
+          <w:numId w:val="4"/>
+        </w:numPr>
+        <w:rPr>
+          <w:rFonts w:ascii="Times New Roman" w:eastAsia="Times New Roman" w:hAnsi="Times New Roman" w:cs="Times New Roman"/>
+        </w:rPr>
+      </w:pPr>
+      <w:proofErr w:type="spellStart"/>
+      <w:r>
+        <w:rPr>
+          <w:rFonts w:ascii="Times New Roman" w:eastAsia="Times New Roman" w:hAnsi="Times New Roman" w:cs="Times New Roman"/>
+        </w:rPr>
+        <w:t>most_recommend_rtv_program</w:t>
+      </w:r>
+      <w:proofErr w:type="spellEnd"/>
+      <w:r>
+        <w:rPr>
+          <w:rFonts w:ascii="Times New Roman" w:eastAsia="Times New Roman" w:hAnsi="Times New Roman" w:cs="Times New Roman"/>
+        </w:rPr>
+        <w:t>: Preferred program (check the data dictionary)</w:t>
+      </w:r>
+    </w:p>
+    <w:p>
+      <w:pPr>
+        <w:numPr>
+          <w:ilvl w:val="0"/>
+          <w:numId w:val="4"/>
+        </w:numPr>
+        <w:rPr>
+          <w:rFonts w:ascii="Times New Roman" w:eastAsia="Times New Roman" w:hAnsi="Times New Roman" w:cs="Times New Roman"/>
+        </w:rPr>
+      </w:pPr>
+      <w:proofErr w:type="spellStart"/>
+      <w:r>
+        <w:rPr>
+          <w:rFonts w:ascii="Times New Roman" w:eastAsia="Times New Roman" w:hAnsi="Times New Roman" w:cs="Times New Roman"/>
+        </w:rPr>
+        <w:t>least_recommend_rtv_program</w:t>
+      </w:r>
+      <w:proofErr w:type="spellEnd"/>
+      <w:r>
+        <w:rPr>
+          <w:rFonts w:ascii="Times New Roman" w:eastAsia="Times New Roman" w:hAnsi="Times New Roman" w:cs="Times New Roman"/>
+        </w:rPr>
+        <w:t>: Least preferred program (check the data dictionary)</w:t>
+      </w:r>
+    </w:p>
+    <w:p>
+      <w:pPr>
+        <w:numPr>
+          <w:ilvl w:val="0"/>
+          <w:numId w:val="4"/>
+        </w:numPr>
+        <w:rPr>
+          <w:rFonts w:ascii="Times New Roman" w:eastAsia="Times New Roman" w:hAnsi="Times New Roman" w:cs="Times New Roman"/>
+        </w:rPr>
+      </w:pPr>
+      <w:proofErr w:type="spellStart"/>
+      <w:r>
+        <w:rPr>
+          <w:rFonts w:ascii="Times New Roman" w:eastAsia="Times New Roman" w:hAnsi="Times New Roman" w:cs="Times New Roman"/>
+        </w:rPr>
+        <w:t>most_recommend_rtv_program_reason</w:t>
+      </w:r>
+      <w:proofErr w:type="spellEnd"/>
+      <w:r>
+        <w:rPr>
+          <w:rFonts w:ascii="Times New Roman" w:eastAsia="Times New Roman" w:hAnsi="Times New Roman" w:cs="Times New Roman"/>
+        </w:rPr>
+        <w:t>: Corresponding text explanations for program preferences</w:t>
+      </w:r>
+    </w:p>
+    <w:p>
+      <w:pPr>
+        <w:numPr>
+          <w:ilvl w:val="0"/>
+          <w:numId w:val="4"/>
+        </w:numPr>
+        <w:rPr>
+          <w:rFonts w:ascii="Times New Roman" w:eastAsia="Times New Roman" w:hAnsi="Times New Roman" w:cs="Times New Roman"/>
+        </w:rPr>
+      </w:pPr>
+      <w:proofErr w:type="spellStart"/>
+      <w:r>
+        <w:rPr>
+          <w:rFonts w:ascii="Times New Roman" w:eastAsia="Times New Roman" w:hAnsi="Times New Roman" w:cs="Times New Roman"/>
+        </w:rPr>
+        <w:t>least_recommend_rtv_program_reason</w:t>
+      </w:r>
+      <w:proofErr w:type="spellEnd"/>
+      <w:r>
+        <w:rPr>
+          <w:rFonts w:ascii="Times New Roman" w:eastAsia="Times New Roman" w:hAnsi="Times New Roman" w:cs="Times New Roman"/>
+        </w:rPr>
+        <w:t>: Corresponding text explanations for program preferences</w:t>
+      </w:r>
+    </w:p>
+    <w:p>
+      <w:pPr>
+        <w:rPr>
+          <w:rFonts w:ascii="Times New Roman" w:eastAsia="Times New Roman" w:hAnsi="Times New Roman" w:cs="Times New Roman"/>
+        </w:rPr>
+      </w:pPr>
+    </w:p>
+    <w:p>
+      <w:pPr>
+        <w:rPr>
+          <w:rFonts w:ascii="Times New Roman" w:eastAsia="Times New Roman" w:hAnsi="Times New Roman" w:cs="Times New Roman"/>
+          <w:b/>
+        </w:rPr>
+      </w:pPr>
+      <w:r>
+        <w:rPr>
+          <w:rFonts w:ascii="Times New Roman" w:eastAsia="Times New Roman" w:hAnsi="Times New Roman" w:cs="Times New Roman"/>
+          <w:b/>
+        </w:rPr>
+        <w:t>Task 1: Risk Assessment Model (3 hours)</w:t>
+      </w:r>
+    </w:p>
+    <w:p>
+      <w:pPr>
+        <w:rPr>
+          <w:rFonts w:ascii="Times New Roman" w:eastAsia="Times New Roman" w:hAnsi="Times New Roman" w:cs="Times New Roman"/>
+          <w:b/>
+        </w:rPr>
+      </w:pPr>
+      <w:r>
+        <w:rPr>
+          <w:rFonts w:ascii="Times New Roman" w:eastAsia="Times New Roman" w:hAnsi="Times New Roman" w:cs="Times New Roman"/>
+          <w:b/>
+        </w:rPr>
+        <w:t>Objective</w:t>
+      </w:r>
+    </w:p>
+    <w:p>
+      <w:pPr>
+        <w:rPr>
+          <w:rFonts w:ascii="Times New Roman" w:eastAsia="Times New Roman" w:hAnsi="Times New Roman" w:cs="Times New Roman"/>
+        </w:rPr>
+      </w:pPr>
+      <w:r>
+        <w:rPr>
+          <w:rFonts w:ascii="Times New Roman" w:eastAsia="Times New Roman" w:hAnsi="Times New Roman" w:cs="Times New Roman"/>
+        </w:rPr>
+        <w:t>Develop a predictive model to identify households at risk of not achieving the $2/day income target, enabling targeted interventions by program managers.</w:t>
+      </w:r>
+    </w:p>
+    <w:p>
+      <w:pPr>
+        <w:rPr>
+          <w:rFonts w:ascii="Times New Roman" w:eastAsia="Times New Roman" w:hAnsi="Times New Roman" w:cs="Times New Roman"/>
+        </w:rPr>
+      </w:pPr>
+    </w:p>
+    <w:p>
+      <w:pPr>
+        <w:rPr>
+          <w:rFonts w:ascii="Times New Roman" w:eastAsia="Times New Roman" w:hAnsi="Times New Roman" w:cs="Times New Roman"/>
+          <w:b/>
+        </w:rPr>
+      </w:pPr>
+      <w:r>
+        <w:rPr>
+          <w:rFonts w:ascii="Times New Roman" w:eastAsia="Times New Roman" w:hAnsi="Times New Roman" w:cs="Times New Roman"/>
+          <w:b/>
+        </w:rPr>
+        <w:t>Requirements</w:t>
+      </w:r>
+    </w:p>
+    <w:p>
+      <w:pPr>
+        <w:numPr>
+          <w:ilvl w:val="0"/>
+          <w:numId w:val="3"/>
+        </w:numPr>
+        <w:rPr>
+          <w:rFonts w:ascii="Times New Roman" w:eastAsia="Times New Roman" w:hAnsi="Times New Roman" w:cs="Times New Roman"/>
+        </w:rPr>
+      </w:pPr>
+      <w:r>
+        <w:rPr>
+          <w:rFonts w:ascii="Times New Roman" w:eastAsia="Times New Roman" w:hAnsi="Times New Roman" w:cs="Times New Roman"/>
+        </w:rPr>
+        <w:t>Data Preparation &amp; Exploration</w:t>
+      </w:r>
+    </w:p>
+    <w:p>
+      <w:pPr>
+        <w:numPr>
+          <w:ilvl w:val="0"/>
+          <w:numId w:val="1"/>
+        </w:numPr>
+        <w:rPr>
+          <w:rFonts w:ascii="Times New Roman" w:eastAsia="Times New Roman" w:hAnsi="Times New Roman" w:cs="Times New Roman"/>
+        </w:rPr>
+      </w:pPr>
+      <w:r>
+        <w:rPr>
+          <w:rFonts w:ascii="Times New Roman" w:eastAsia="Times New Roman" w:hAnsi="Times New Roman" w:cs="Times New Roman"/>
+        </w:rPr>
+        <w:t>Clean and prepare the dataset</w:t>
+      </w:r>
+    </w:p>
+    <w:p>
+      <w:pPr>
+        <w:numPr>
+          <w:ilvl w:val="0"/>
+          <w:numId w:val="1"/>
+        </w:numPr>
+        <w:rPr>
+          <w:rFonts w:ascii="Times New Roman" w:eastAsia="Times New Roman" w:hAnsi="Times New Roman" w:cs="Times New Roman"/>
+        </w:rPr>
+      </w:pPr>
+      <w:r>
+        <w:rPr>
+          <w:rFonts w:ascii="Times New Roman" w:eastAsia="Times New Roman" w:hAnsi="Times New Roman" w:cs="Times New Roman"/>
+        </w:rPr>
+        <w:t>Analyze income distribution and relevant factors</w:t>
+      </w:r>
+    </w:p>
+    <w:p>
+      <w:pPr>
+        <w:numPr>
+          <w:ilvl w:val="0"/>
+          <w:numId w:val="1"/>
+        </w:numPr>
+        <w:rPr>
+          <w:rFonts w:ascii="Times New Roman" w:eastAsia="Times New Roman" w:hAnsi="Times New Roman" w:cs="Times New Roman"/>
+        </w:rPr>
+      </w:pPr>
+      <w:r>
+        <w:rPr>
+          <w:rFonts w:ascii="Times New Roman" w:eastAsia="Times New Roman" w:hAnsi="Times New Roman" w:cs="Times New Roman"/>
+        </w:rPr>
+        <w:t>Process text fields</w:t>
+      </w:r>
+    </w:p>
+    <w:p>
+      <w:pPr>
+        <w:rPr>
+          <w:rFonts w:ascii="Times New Roman" w:eastAsia="Times New Roman" w:hAnsi="Times New Roman" w:cs="Times New Roman"/>
+        </w:rPr>
+      </w:pPr>
       <w:bookmarkStart w:id="1" w:name="_GoBack"/>
-      <w:r>
-        <w:rPr>
-          <w:rFonts w:ascii="Times New Roman" w:eastAsia="Times New Roman" w:hAnsi="Times New Roman" w:cs="Times New Roman"/>
-          <w:b/>
-        </w:rPr>
-        <w:t xml:space="preserve">6 </w:t>
-      </w:r>
-      <w:proofErr w:type="gramStart"/>
-      <w:r>
-        <w:rPr>
-          <w:rFonts w:ascii="Times New Roman" w:eastAsia="Times New Roman" w:hAnsi="Times New Roman" w:cs="Times New Roman"/>
-          <w:b/>
-        </w:rPr>
-        <w:t>hours</w:t>
-      </w:r>
-      <w:proofErr w:type="gramEnd"/>
-      <w:r>
-        <w:rPr>
-          <w:rFonts w:ascii="Times New Roman" w:eastAsia="Times New Roman" w:hAnsi="Times New Roman" w:cs="Times New Roman"/>
-          <w:b/>
-        </w:rPr>
-        <w:t xml:space="preserve"> total</w:t>
-      </w:r>
       <w:bookmarkEnd w:id="1"/>
-    </w:p>
-    <w:p>
-      <w:pPr>
-        <w:numPr>
-          <w:ilvl w:val="0"/>
-          <w:numId w:val="2"/>
-        </w:numPr>
-        <w:rPr>
-          <w:rFonts w:ascii="Times New Roman" w:eastAsia="Times New Roman" w:hAnsi="Times New Roman" w:cs="Times New Roman"/>
-        </w:rPr>
-      </w:pPr>
-      <w:r>
-        <w:rPr>
-          <w:rFonts w:ascii="Times New Roman" w:eastAsia="Times New Roman" w:hAnsi="Times New Roman" w:cs="Times New Roman"/>
-        </w:rPr>
-        <w:t>Format: Two independent tasks</w:t>
-      </w:r>
-    </w:p>
-    <w:p>
-      <w:pPr>
-        <w:numPr>
-          <w:ilvl w:val="0"/>
-          <w:numId w:val="2"/>
-        </w:numPr>
-        <w:rPr>
-          <w:rFonts w:ascii="Times New Roman" w:eastAsia="Times New Roman" w:hAnsi="Times New Roman" w:cs="Times New Roman"/>
-        </w:rPr>
-      </w:pPr>
-      <w:r>
-        <w:rPr>
-          <w:rFonts w:ascii="Times New Roman" w:eastAsia="Times New Roman" w:hAnsi="Times New Roman" w:cs="Times New Roman"/>
-        </w:rPr>
-        <w:t>Dataset: Single file containing structured demographic/economic data and unstructured program feedback</w:t>
-      </w:r>
-    </w:p>
-    <w:p>
-      <w:pPr>
-        <w:numPr>
-          <w:ilvl w:val="0"/>
-          <w:numId w:val="2"/>
-        </w:numPr>
-        <w:rPr>
-          <w:rFonts w:ascii="Times New Roman" w:eastAsia="Times New Roman" w:hAnsi="Times New Roman" w:cs="Times New Roman"/>
-        </w:rPr>
-      </w:pPr>
-      <w:r>
-        <w:rPr>
-          <w:rFonts w:ascii="Times New Roman" w:eastAsia="Times New Roman" w:hAnsi="Times New Roman" w:cs="Times New Roman"/>
-        </w:rPr>
-        <w:t>Submission: GitHub repository with documented code and instructions</w:t>
-      </w:r>
-    </w:p>
-    <w:p>
-      <w:pPr>
-        <w:rPr>
-          <w:rFonts w:ascii="Times New Roman" w:eastAsia="Times New Roman" w:hAnsi="Times New Roman" w:cs="Times New Roman"/>
-          <w:b/>
-        </w:rPr>
-      </w:pPr>
-      <w:r>
-        <w:rPr>
-          <w:rFonts w:ascii="Times New Roman" w:eastAsia="Times New Roman" w:hAnsi="Times New Roman" w:cs="Times New Roman"/>
-          <w:b/>
-        </w:rPr>
-        <w:t>Data Dictionary</w:t>
-      </w:r>
-    </w:p>
-    <w:p>
-      <w:pPr>
-        <w:rPr>
-          <w:rFonts w:ascii="Times New Roman" w:eastAsia="Times New Roman" w:hAnsi="Times New Roman" w:cs="Times New Roman"/>
-          <w:b/>
-        </w:rPr>
-      </w:pPr>
-      <w:r>
-        <w:rPr>
-          <w:rFonts w:ascii="Times New Roman" w:eastAsia="Times New Roman" w:hAnsi="Times New Roman" w:cs="Times New Roman"/>
-        </w:rPr>
-        <w:t xml:space="preserve">Program Codes for </w:t>
-      </w:r>
+      <w:r>
+        <w:rPr>
+          <w:rFonts w:ascii="Times New Roman" w:eastAsia="Times New Roman" w:hAnsi="Times New Roman" w:cs="Times New Roman"/>
+        </w:rPr>
+        <w:t xml:space="preserve"> </w:t>
+      </w:r>
+    </w:p>
+    <w:p>
+      <w:pPr>
+        <w:numPr>
+          <w:ilvl w:val="0"/>
+          <w:numId w:val="3"/>
+        </w:numPr>
+        <w:rPr>
+          <w:rFonts w:ascii="Times New Roman" w:eastAsia="Times New Roman" w:hAnsi="Times New Roman" w:cs="Times New Roman"/>
+        </w:rPr>
+      </w:pPr>
+      <w:r>
+        <w:rPr>
+          <w:rFonts w:ascii="Times New Roman" w:eastAsia="Times New Roman" w:hAnsi="Times New Roman" w:cs="Times New Roman"/>
+        </w:rPr>
+        <w:t>Model Development</w:t>
+      </w:r>
+    </w:p>
+    <w:p>
+      <w:pPr>
+        <w:numPr>
+          <w:ilvl w:val="0"/>
+          <w:numId w:val="5"/>
+        </w:numPr>
+        <w:rPr>
+          <w:rFonts w:ascii="Times New Roman" w:eastAsia="Times New Roman" w:hAnsi="Times New Roman" w:cs="Times New Roman"/>
+        </w:rPr>
+      </w:pPr>
+      <w:r>
+        <w:rPr>
+          <w:rFonts w:ascii="Times New Roman" w:eastAsia="Times New Roman" w:hAnsi="Times New Roman" w:cs="Times New Roman"/>
+        </w:rPr>
+        <w:t>Engineer relevant features</w:t>
+      </w:r>
+    </w:p>
+    <w:p>
+      <w:pPr>
+        <w:numPr>
+          <w:ilvl w:val="0"/>
+          <w:numId w:val="5"/>
+        </w:numPr>
+        <w:rPr>
+          <w:rFonts w:ascii="Times New Roman" w:eastAsia="Times New Roman" w:hAnsi="Times New Roman" w:cs="Times New Roman"/>
+        </w:rPr>
+      </w:pPr>
+      <w:r>
+        <w:rPr>
+          <w:rFonts w:ascii="Times New Roman" w:eastAsia="Times New Roman" w:hAnsi="Times New Roman" w:cs="Times New Roman"/>
+        </w:rPr>
+        <w:t>Train a classification model</w:t>
+      </w:r>
+    </w:p>
+    <w:p>
+      <w:pPr>
+        <w:numPr>
+          <w:ilvl w:val="0"/>
+          <w:numId w:val="5"/>
+        </w:numPr>
+        <w:rPr>
+          <w:rFonts w:ascii="Times New Roman" w:eastAsia="Times New Roman" w:hAnsi="Times New Roman" w:cs="Times New Roman"/>
+        </w:rPr>
+      </w:pPr>
+      <w:r>
+        <w:rPr>
+          <w:rFonts w:ascii="Times New Roman" w:eastAsia="Times New Roman" w:hAnsi="Times New Roman" w:cs="Times New Roman"/>
+        </w:rPr>
+        <w:lastRenderedPageBreak/>
+        <w:t>Evaluate performance with appropriate metrics</w:t>
+      </w:r>
+    </w:p>
+    <w:p>
+      <w:pPr>
+        <w:rPr>
+          <w:rFonts w:ascii="Times New Roman" w:eastAsia="Times New Roman" w:hAnsi="Times New Roman" w:cs="Times New Roman"/>
+        </w:rPr>
+      </w:pPr>
+    </w:p>
+    <w:p>
+      <w:pPr>
+        <w:numPr>
+          <w:ilvl w:val="0"/>
+          <w:numId w:val="3"/>
+        </w:numPr>
+        <w:rPr>
+          <w:rFonts w:ascii="Times New Roman" w:eastAsia="Times New Roman" w:hAnsi="Times New Roman" w:cs="Times New Roman"/>
+        </w:rPr>
+      </w:pPr>
       <w:proofErr w:type="spellStart"/>
       <w:r>
         <w:rPr>
           <w:rFonts w:ascii="Times New Roman" w:eastAsia="Times New Roman" w:hAnsi="Times New Roman" w:cs="Times New Roman"/>
+        </w:rPr>
+        <w:t>MLOps</w:t>
+      </w:r>
+      <w:proofErr w:type="spellEnd"/>
+      <w:r>
+        <w:rPr>
+          <w:rFonts w:ascii="Times New Roman" w:eastAsia="Times New Roman" w:hAnsi="Times New Roman" w:cs="Times New Roman"/>
+        </w:rPr>
+        <w:t xml:space="preserve"> Design</w:t>
+      </w:r>
+    </w:p>
+    <w:p>
+      <w:pPr>
+        <w:numPr>
+          <w:ilvl w:val="0"/>
+          <w:numId w:val="7"/>
+        </w:numPr>
+        <w:rPr>
+          <w:rFonts w:ascii="Times New Roman" w:eastAsia="Times New Roman" w:hAnsi="Times New Roman" w:cs="Times New Roman"/>
+        </w:rPr>
+      </w:pPr>
+      <w:r>
+        <w:rPr>
+          <w:rFonts w:ascii="Times New Roman" w:eastAsia="Times New Roman" w:hAnsi="Times New Roman" w:cs="Times New Roman"/>
+        </w:rPr>
+        <w:t>Design automated pipeline for data processing</w:t>
+      </w:r>
+    </w:p>
+    <w:p>
+      <w:pPr>
+        <w:numPr>
+          <w:ilvl w:val="0"/>
+          <w:numId w:val="7"/>
+        </w:numPr>
+        <w:rPr>
+          <w:rFonts w:ascii="Times New Roman" w:eastAsia="Times New Roman" w:hAnsi="Times New Roman" w:cs="Times New Roman"/>
+        </w:rPr>
+      </w:pPr>
+      <w:r>
+        <w:rPr>
+          <w:rFonts w:ascii="Times New Roman" w:eastAsia="Times New Roman" w:hAnsi="Times New Roman" w:cs="Times New Roman"/>
+        </w:rPr>
+        <w:t>Include model retraining strategy</w:t>
+      </w:r>
+    </w:p>
+    <w:p>
+      <w:pPr>
+        <w:numPr>
+          <w:ilvl w:val="0"/>
+          <w:numId w:val="7"/>
+        </w:numPr>
+        <w:rPr>
+          <w:rFonts w:ascii="Times New Roman" w:eastAsia="Times New Roman" w:hAnsi="Times New Roman" w:cs="Times New Roman"/>
+        </w:rPr>
+      </w:pPr>
+      <w:r>
+        <w:rPr>
+          <w:rFonts w:ascii="Times New Roman" w:eastAsia="Times New Roman" w:hAnsi="Times New Roman" w:cs="Times New Roman"/>
+        </w:rPr>
+        <w:t>Outline monitoring approach</w:t>
+      </w:r>
+    </w:p>
+    <w:p>
+      <w:pPr>
+        <w:rPr>
+          <w:rFonts w:ascii="Times New Roman" w:eastAsia="Times New Roman" w:hAnsi="Times New Roman" w:cs="Times New Roman"/>
+        </w:rPr>
+      </w:pPr>
+    </w:p>
+    <w:p>
+      <w:pPr>
+        <w:rPr>
+          <w:rFonts w:ascii="Times New Roman" w:eastAsia="Times New Roman" w:hAnsi="Times New Roman" w:cs="Times New Roman"/>
+          <w:b/>
+        </w:rPr>
+      </w:pPr>
+      <w:r>
+        <w:rPr>
+          <w:rFonts w:ascii="Times New Roman" w:eastAsia="Times New Roman" w:hAnsi="Times New Roman" w:cs="Times New Roman"/>
+          <w:b/>
+        </w:rPr>
+        <w:t>Expected Deliverables</w:t>
+      </w:r>
+    </w:p>
+    <w:p>
+      <w:pPr>
+        <w:numPr>
+          <w:ilvl w:val="0"/>
+          <w:numId w:val="8"/>
+        </w:numPr>
+        <w:rPr>
+          <w:rFonts w:ascii="Times New Roman" w:eastAsia="Times New Roman" w:hAnsi="Times New Roman" w:cs="Times New Roman"/>
+        </w:rPr>
+      </w:pPr>
+      <w:proofErr w:type="spellStart"/>
+      <w:r>
+        <w:rPr>
+          <w:rFonts w:ascii="Times New Roman" w:eastAsia="Times New Roman" w:hAnsi="Times New Roman" w:cs="Times New Roman"/>
+        </w:rPr>
+        <w:t>Jupyter</w:t>
+      </w:r>
+      <w:proofErr w:type="spellEnd"/>
+      <w:r>
+        <w:rPr>
+          <w:rFonts w:ascii="Times New Roman" w:eastAsia="Times New Roman" w:hAnsi="Times New Roman" w:cs="Times New Roman"/>
+        </w:rPr>
+        <w:t xml:space="preserve"> notebooks with analysis and model development</w:t>
+      </w:r>
+    </w:p>
+    <w:p>
+      <w:pPr>
+        <w:numPr>
+          <w:ilvl w:val="0"/>
+          <w:numId w:val="8"/>
+        </w:numPr>
+        <w:rPr>
+          <w:rFonts w:ascii="Times New Roman" w:eastAsia="Times New Roman" w:hAnsi="Times New Roman" w:cs="Times New Roman"/>
+        </w:rPr>
+      </w:pPr>
+      <w:r>
+        <w:rPr>
+          <w:rFonts w:ascii="Times New Roman" w:eastAsia="Times New Roman" w:hAnsi="Times New Roman" w:cs="Times New Roman"/>
+        </w:rPr>
+        <w:t>Python scripts for production implementation</w:t>
+      </w:r>
+    </w:p>
+    <w:p>
+      <w:pPr>
+        <w:numPr>
+          <w:ilvl w:val="0"/>
+          <w:numId w:val="8"/>
+        </w:numPr>
+        <w:rPr>
+          <w:rFonts w:ascii="Times New Roman" w:eastAsia="Times New Roman" w:hAnsi="Times New Roman" w:cs="Times New Roman"/>
+        </w:rPr>
+      </w:pPr>
+      <w:r>
+        <w:rPr>
+          <w:rFonts w:ascii="Times New Roman" w:eastAsia="Times New Roman" w:hAnsi="Times New Roman" w:cs="Times New Roman"/>
+        </w:rPr>
+        <w:t>Documentation of approach and results</w:t>
+      </w:r>
+    </w:p>
+    <w:p>
+      <w:pPr>
+        <w:rPr>
+          <w:rFonts w:ascii="Times New Roman" w:eastAsia="Times New Roman" w:hAnsi="Times New Roman" w:cs="Times New Roman"/>
+        </w:rPr>
+      </w:pPr>
+    </w:p>
+    <w:p>
+      <w:pPr>
+        <w:rPr>
+          <w:rFonts w:ascii="Times New Roman" w:eastAsia="Times New Roman" w:hAnsi="Times New Roman" w:cs="Times New Roman"/>
+          <w:b/>
+        </w:rPr>
+      </w:pPr>
+    </w:p>
+    <w:p>
+      <w:pPr>
+        <w:rPr>
+          <w:rFonts w:ascii="Times New Roman" w:eastAsia="Times New Roman" w:hAnsi="Times New Roman" w:cs="Times New Roman"/>
+          <w:b/>
+        </w:rPr>
+      </w:pPr>
+      <w:r>
+        <w:rPr>
+          <w:rFonts w:ascii="Times New Roman" w:eastAsia="Times New Roman" w:hAnsi="Times New Roman" w:cs="Times New Roman"/>
+          <w:b/>
+        </w:rPr>
+        <w:t>Task 2: RAG Chatbot Development (3 hours)</w:t>
+      </w:r>
+    </w:p>
+    <w:p>
+      <w:pPr>
+        <w:rPr>
+          <w:rFonts w:ascii="Times New Roman" w:eastAsia="Times New Roman" w:hAnsi="Times New Roman" w:cs="Times New Roman"/>
+          <w:b/>
+        </w:rPr>
+      </w:pPr>
+    </w:p>
+    <w:p>
+      <w:pPr>
+        <w:rPr>
+          <w:rFonts w:ascii="Times New Roman" w:eastAsia="Times New Roman" w:hAnsi="Times New Roman" w:cs="Times New Roman"/>
+          <w:b/>
+        </w:rPr>
+      </w:pPr>
+      <w:r>
+        <w:rPr>
+          <w:rFonts w:ascii="Times New Roman" w:eastAsia="Times New Roman" w:hAnsi="Times New Roman" w:cs="Times New Roman"/>
+          <w:b/>
+        </w:rPr>
+        <w:t>Objective</w:t>
+      </w:r>
+    </w:p>
+    <w:p>
+      <w:pPr>
+        <w:rPr>
+          <w:rFonts w:ascii="Times New Roman" w:eastAsia="Times New Roman" w:hAnsi="Times New Roman" w:cs="Times New Roman"/>
+        </w:rPr>
+      </w:pPr>
+      <w:r>
+        <w:rPr>
+          <w:rFonts w:ascii="Times New Roman" w:eastAsia="Times New Roman" w:hAnsi="Times New Roman" w:cs="Times New Roman"/>
+        </w:rPr>
+        <w:t>Create a chatbot system that analyzes community feedback from program recommendation responses to provide insights about RTV programs, helping stakeholders understand participant experiences and improve program effectiveness.</w:t>
+      </w:r>
+    </w:p>
+    <w:p>
+      <w:pPr>
+        <w:rPr>
+          <w:rFonts w:ascii="Times New Roman" w:eastAsia="Times New Roman" w:hAnsi="Times New Roman" w:cs="Times New Roman"/>
+        </w:rPr>
+      </w:pPr>
+    </w:p>
+    <w:p>
+      <w:pPr>
+        <w:rPr>
+          <w:rFonts w:ascii="Times New Roman" w:eastAsia="Times New Roman" w:hAnsi="Times New Roman" w:cs="Times New Roman"/>
+          <w:b/>
+        </w:rPr>
+      </w:pPr>
+      <w:r>
+        <w:rPr>
+          <w:rFonts w:ascii="Times New Roman" w:eastAsia="Times New Roman" w:hAnsi="Times New Roman" w:cs="Times New Roman"/>
+          <w:b/>
+        </w:rPr>
+        <w:t>Data Sources for RAG System</w:t>
+      </w:r>
+    </w:p>
+    <w:p>
+      <w:pPr>
+        <w:rPr>
+          <w:rFonts w:ascii="Times New Roman" w:eastAsia="Times New Roman" w:hAnsi="Times New Roman" w:cs="Times New Roman"/>
+        </w:rPr>
+      </w:pPr>
+      <w:r>
+        <w:rPr>
+          <w:rFonts w:ascii="Times New Roman" w:eastAsia="Times New Roman" w:hAnsi="Times New Roman" w:cs="Times New Roman"/>
+        </w:rPr>
+        <w:t>The chatbot's knowledge base consists of four text fields from the dataset:</w:t>
+      </w:r>
+    </w:p>
+    <w:p>
+      <w:pPr>
+        <w:numPr>
+          <w:ilvl w:val="0"/>
+          <w:numId w:val="12"/>
+        </w:numPr>
+        <w:rPr>
+          <w:rFonts w:ascii="Times New Roman" w:eastAsia="Times New Roman" w:hAnsi="Times New Roman" w:cs="Times New Roman"/>
+        </w:rPr>
+      </w:pPr>
+      <w:r>
+        <w:rPr>
+          <w:rFonts w:ascii="Times New Roman" w:eastAsia="Times New Roman" w:hAnsi="Times New Roman" w:cs="Times New Roman"/>
+        </w:rPr>
+        <w:t>`</w:t>
+      </w:r>
+      <w:proofErr w:type="spellStart"/>
+      <w:r>
+        <w:rPr>
+          <w:rFonts w:ascii="Times New Roman" w:eastAsia="Times New Roman" w:hAnsi="Times New Roman" w:cs="Times New Roman"/>
           <w:b/>
         </w:rPr>
         <w:t>most_recommend_rtv_program</w:t>
@@ -213,7 +967,24 @@
         <w:rPr>
           <w:rFonts w:ascii="Times New Roman" w:eastAsia="Times New Roman" w:hAnsi="Times New Roman" w:cs="Times New Roman"/>
         </w:rPr>
-        <w:t xml:space="preserve"> and </w:t>
+        <w:t>`: Preferred program (check the data dictionary)</w:t>
+      </w:r>
+    </w:p>
+    <w:p>
+      <w:pPr>
+        <w:numPr>
+          <w:ilvl w:val="0"/>
+          <w:numId w:val="12"/>
+        </w:numPr>
+        <w:rPr>
+          <w:rFonts w:ascii="Times New Roman" w:eastAsia="Times New Roman" w:hAnsi="Times New Roman" w:cs="Times New Roman"/>
+        </w:rPr>
+      </w:pPr>
+      <w:r>
+        <w:rPr>
+          <w:rFonts w:ascii="Times New Roman" w:eastAsia="Times New Roman" w:hAnsi="Times New Roman" w:cs="Times New Roman"/>
+        </w:rPr>
+        <w:t>`</w:t>
       </w:r>
       <w:proofErr w:type="spellStart"/>
       <w:r>
@@ -224,891 +995,300 @@
         <w:t>least_recommend_rtv_program</w:t>
       </w:r>
       <w:proofErr w:type="spellEnd"/>
-    </w:p>
-    <w:p>
-      <w:pPr>
-        <w:numPr>
-          <w:ilvl w:val="0"/>
-          <w:numId w:val="14"/>
-        </w:numPr>
-        <w:rPr>
-          <w:rFonts w:ascii="Times New Roman" w:eastAsia="Times New Roman" w:hAnsi="Times New Roman" w:cs="Times New Roman"/>
-        </w:rPr>
-      </w:pPr>
-      <w:r>
-        <w:rPr>
-          <w:rFonts w:ascii="Times New Roman" w:eastAsia="Times New Roman" w:hAnsi="Times New Roman" w:cs="Times New Roman"/>
-        </w:rPr>
-        <w:t>1: Agriculture &amp; Nutrition</w:t>
-      </w:r>
-    </w:p>
-    <w:p>
-      <w:pPr>
-        <w:numPr>
-          <w:ilvl w:val="0"/>
-          <w:numId w:val="14"/>
-        </w:numPr>
-        <w:rPr>
-          <w:rFonts w:ascii="Times New Roman" w:eastAsia="Times New Roman" w:hAnsi="Times New Roman" w:cs="Times New Roman"/>
-        </w:rPr>
-      </w:pPr>
-      <w:r>
-        <w:rPr>
-          <w:rFonts w:ascii="Times New Roman" w:eastAsia="Times New Roman" w:hAnsi="Times New Roman" w:cs="Times New Roman"/>
-        </w:rPr>
-        <w:t>2: WASH</w:t>
-      </w:r>
-    </w:p>
-    <w:p>
-      <w:pPr>
-        <w:numPr>
-          <w:ilvl w:val="0"/>
-          <w:numId w:val="14"/>
-        </w:numPr>
-        <w:rPr>
-          <w:rFonts w:ascii="Times New Roman" w:eastAsia="Times New Roman" w:hAnsi="Times New Roman" w:cs="Times New Roman"/>
-        </w:rPr>
-      </w:pPr>
-      <w:r>
-        <w:rPr>
-          <w:rFonts w:ascii="Times New Roman" w:eastAsia="Times New Roman" w:hAnsi="Times New Roman" w:cs="Times New Roman"/>
-        </w:rPr>
-        <w:t>3: Water</w:t>
-      </w:r>
-    </w:p>
-    <w:p>
-      <w:pPr>
-        <w:numPr>
-          <w:ilvl w:val="0"/>
-          <w:numId w:val="14"/>
-        </w:numPr>
-        <w:rPr>
-          <w:rFonts w:ascii="Times New Roman" w:eastAsia="Times New Roman" w:hAnsi="Times New Roman" w:cs="Times New Roman"/>
-        </w:rPr>
-      </w:pPr>
-      <w:r>
-        <w:rPr>
-          <w:rFonts w:ascii="Times New Roman" w:eastAsia="Times New Roman" w:hAnsi="Times New Roman" w:cs="Times New Roman"/>
-        </w:rPr>
-        <w:t>4: Access to Health</w:t>
-      </w:r>
-    </w:p>
-    <w:p>
-      <w:pPr>
-        <w:numPr>
-          <w:ilvl w:val="0"/>
-          <w:numId w:val="14"/>
-        </w:numPr>
-        <w:rPr>
-          <w:rFonts w:ascii="Times New Roman" w:eastAsia="Times New Roman" w:hAnsi="Times New Roman" w:cs="Times New Roman"/>
-        </w:rPr>
-      </w:pPr>
-      <w:r>
-        <w:rPr>
-          <w:rFonts w:ascii="Times New Roman" w:eastAsia="Times New Roman" w:hAnsi="Times New Roman" w:cs="Times New Roman"/>
-        </w:rPr>
-        <w:t>5: VSLAs</w:t>
-      </w:r>
-    </w:p>
-    <w:p>
-      <w:pPr>
-        <w:numPr>
-          <w:ilvl w:val="0"/>
-          <w:numId w:val="14"/>
-        </w:numPr>
-        <w:rPr>
-          <w:rFonts w:ascii="Times New Roman" w:eastAsia="Times New Roman" w:hAnsi="Times New Roman" w:cs="Times New Roman"/>
-        </w:rPr>
-      </w:pPr>
-      <w:r>
-        <w:rPr>
-          <w:rFonts w:ascii="Times New Roman" w:eastAsia="Times New Roman" w:hAnsi="Times New Roman" w:cs="Times New Roman"/>
-        </w:rPr>
-        <w:t>99: None</w:t>
-      </w:r>
-    </w:p>
-    <w:p>
-      <w:pPr>
-        <w:rPr>
-          <w:rFonts w:ascii="Times New Roman" w:eastAsia="Times New Roman" w:hAnsi="Times New Roman" w:cs="Times New Roman"/>
-          <w:highlight w:val="yellow"/>
-        </w:rPr>
-      </w:pPr>
-    </w:p>
-    <w:p>
-      <w:pPr>
-        <w:rPr>
-          <w:rFonts w:ascii="Times New Roman" w:eastAsia="Times New Roman" w:hAnsi="Times New Roman" w:cs="Times New Roman"/>
-          <w:b/>
-        </w:rPr>
-      </w:pPr>
-      <w:r>
-        <w:rPr>
-          <w:rFonts w:ascii="Times New Roman" w:eastAsia="Times New Roman" w:hAnsi="Times New Roman" w:cs="Times New Roman"/>
-          <w:b/>
-        </w:rPr>
-        <w:t>Key Variables</w:t>
-      </w:r>
-    </w:p>
-    <w:p>
-      <w:pPr>
-        <w:numPr>
-          <w:ilvl w:val="0"/>
-          <w:numId w:val="4"/>
-        </w:numPr>
-        <w:rPr>
-          <w:rFonts w:ascii="Times New Roman" w:eastAsia="Times New Roman" w:hAnsi="Times New Roman" w:cs="Times New Roman"/>
-        </w:rPr>
-      </w:pPr>
-      <w:r>
-        <w:rPr>
-          <w:rFonts w:ascii="Times New Roman" w:eastAsia="Times New Roman" w:hAnsi="Times New Roman" w:cs="Times New Roman"/>
-        </w:rPr>
-        <w:t>HH Income + Production/Day (USD): Daily household income</w:t>
-      </w:r>
-    </w:p>
-    <w:p>
-      <w:pPr>
-        <w:numPr>
-          <w:ilvl w:val="0"/>
-          <w:numId w:val="4"/>
-        </w:numPr>
-        <w:rPr>
-          <w:rFonts w:ascii="Times New Roman" w:eastAsia="Times New Roman" w:hAnsi="Times New Roman" w:cs="Times New Roman"/>
-        </w:rPr>
-      </w:pPr>
+      <w:r>
+        <w:rPr>
+          <w:rFonts w:ascii="Times New Roman" w:eastAsia="Times New Roman" w:hAnsi="Times New Roman" w:cs="Times New Roman"/>
+        </w:rPr>
+        <w:t>`: Least preferred program (check the data dictionary)</w:t>
+      </w:r>
+    </w:p>
+    <w:p>
+      <w:pPr>
+        <w:numPr>
+          <w:ilvl w:val="0"/>
+          <w:numId w:val="12"/>
+        </w:numPr>
+        <w:rPr>
+          <w:rFonts w:ascii="Times New Roman" w:eastAsia="Times New Roman" w:hAnsi="Times New Roman" w:cs="Times New Roman"/>
+        </w:rPr>
+      </w:pPr>
+      <w:r>
+        <w:rPr>
+          <w:rFonts w:ascii="Times New Roman" w:eastAsia="Times New Roman" w:hAnsi="Times New Roman" w:cs="Times New Roman"/>
+        </w:rPr>
+        <w:t>`</w:t>
+      </w:r>
       <w:proofErr w:type="spellStart"/>
       <w:r>
         <w:rPr>
           <w:rFonts w:ascii="Times New Roman" w:eastAsia="Times New Roman" w:hAnsi="Times New Roman" w:cs="Times New Roman"/>
-        </w:rPr>
-        <w:t>most_recommend_rtv_program</w:t>
+          <w:b/>
+        </w:rPr>
+        <w:t>most_recommend_rtv_program_reason</w:t>
       </w:r>
       <w:proofErr w:type="spellEnd"/>
       <w:r>
         <w:rPr>
           <w:rFonts w:ascii="Times New Roman" w:eastAsia="Times New Roman" w:hAnsi="Times New Roman" w:cs="Times New Roman"/>
         </w:rPr>
-        <w:t>: Preferred program (check the data dictionary)</w:t>
-      </w:r>
-    </w:p>
-    <w:p>
-      <w:pPr>
-        <w:numPr>
-          <w:ilvl w:val="0"/>
-          <w:numId w:val="4"/>
-        </w:numPr>
-        <w:rPr>
-          <w:rFonts w:ascii="Times New Roman" w:eastAsia="Times New Roman" w:hAnsi="Times New Roman" w:cs="Times New Roman"/>
-        </w:rPr>
-      </w:pPr>
+        <w:t>`: Text explanations for preferred programs</w:t>
+      </w:r>
+    </w:p>
+    <w:p>
+      <w:pPr>
+        <w:numPr>
+          <w:ilvl w:val="0"/>
+          <w:numId w:val="12"/>
+        </w:numPr>
+        <w:rPr>
+          <w:rFonts w:ascii="Times New Roman" w:eastAsia="Times New Roman" w:hAnsi="Times New Roman" w:cs="Times New Roman"/>
+        </w:rPr>
+      </w:pPr>
+      <w:r>
+        <w:rPr>
+          <w:rFonts w:ascii="Times New Roman" w:eastAsia="Times New Roman" w:hAnsi="Times New Roman" w:cs="Times New Roman"/>
+        </w:rPr>
+        <w:t>`</w:t>
+      </w:r>
       <w:proofErr w:type="spellStart"/>
       <w:r>
         <w:rPr>
           <w:rFonts w:ascii="Times New Roman" w:eastAsia="Times New Roman" w:hAnsi="Times New Roman" w:cs="Times New Roman"/>
-        </w:rPr>
-        <w:t>least_recommend_rtv_program</w:t>
+          <w:b/>
+        </w:rPr>
+        <w:t>least_recommend_rtv_program_reason</w:t>
       </w:r>
       <w:proofErr w:type="spellEnd"/>
       <w:r>
         <w:rPr>
           <w:rFonts w:ascii="Times New Roman" w:eastAsia="Times New Roman" w:hAnsi="Times New Roman" w:cs="Times New Roman"/>
         </w:rPr>
-        <w:t>: Least preferred program (check the data dictionary)</w:t>
-      </w:r>
-    </w:p>
-    <w:p>
-      <w:pPr>
-        <w:numPr>
-          <w:ilvl w:val="0"/>
-          <w:numId w:val="4"/>
-        </w:numPr>
-        <w:rPr>
-          <w:rFonts w:ascii="Times New Roman" w:eastAsia="Times New Roman" w:hAnsi="Times New Roman" w:cs="Times New Roman"/>
-        </w:rPr>
-      </w:pPr>
+        <w:t>`: Text explanations for least preferred programs</w:t>
+      </w:r>
+    </w:p>
+    <w:p>
+      <w:pPr>
+        <w:rPr>
+          <w:rFonts w:ascii="Times New Roman" w:eastAsia="Times New Roman" w:hAnsi="Times New Roman" w:cs="Times New Roman"/>
+        </w:rPr>
+      </w:pPr>
+    </w:p>
+    <w:p>
+      <w:pPr>
+        <w:rPr>
+          <w:rFonts w:ascii="Times New Roman" w:eastAsia="Times New Roman" w:hAnsi="Times New Roman" w:cs="Times New Roman"/>
+        </w:rPr>
+      </w:pPr>
+      <w:r>
+        <w:rPr>
+          <w:rFonts w:ascii="Times New Roman" w:eastAsia="Times New Roman" w:hAnsi="Times New Roman" w:cs="Times New Roman"/>
+        </w:rPr>
+        <w:t>These fields contain the community feedback your system will analyze.</w:t>
+      </w:r>
+    </w:p>
+    <w:p>
+      <w:pPr>
+        <w:rPr>
+          <w:rFonts w:ascii="Times New Roman" w:eastAsia="Times New Roman" w:hAnsi="Times New Roman" w:cs="Times New Roman"/>
+        </w:rPr>
+      </w:pPr>
+    </w:p>
+    <w:p>
+      <w:pPr>
+        <w:rPr>
+          <w:rFonts w:ascii="Times New Roman" w:eastAsia="Times New Roman" w:hAnsi="Times New Roman" w:cs="Times New Roman"/>
+          <w:b/>
+        </w:rPr>
+      </w:pPr>
+      <w:r>
+        <w:rPr>
+          <w:rFonts w:ascii="Times New Roman" w:eastAsia="Times New Roman" w:hAnsi="Times New Roman" w:cs="Times New Roman"/>
+          <w:b/>
+        </w:rPr>
+        <w:t>Requirements</w:t>
+      </w:r>
+    </w:p>
+    <w:p>
+      <w:pPr>
+        <w:numPr>
+          <w:ilvl w:val="0"/>
+          <w:numId w:val="9"/>
+        </w:numPr>
+        <w:rPr>
+          <w:rFonts w:ascii="Times New Roman" w:eastAsia="Times New Roman" w:hAnsi="Times New Roman" w:cs="Times New Roman"/>
+          <w:b/>
+        </w:rPr>
+      </w:pPr>
+      <w:r>
+        <w:rPr>
+          <w:rFonts w:ascii="Times New Roman" w:eastAsia="Times New Roman" w:hAnsi="Times New Roman" w:cs="Times New Roman"/>
+          <w:b/>
+        </w:rPr>
+        <w:t>Retrieval System Development</w:t>
+      </w:r>
+    </w:p>
+    <w:p>
+      <w:pPr>
+        <w:numPr>
+          <w:ilvl w:val="0"/>
+          <w:numId w:val="6"/>
+        </w:numPr>
+        <w:rPr>
+          <w:rFonts w:ascii="Times New Roman" w:eastAsia="Times New Roman" w:hAnsi="Times New Roman" w:cs="Times New Roman"/>
+        </w:rPr>
+      </w:pPr>
+      <w:r>
+        <w:rPr>
+          <w:rFonts w:ascii="Times New Roman" w:eastAsia="Times New Roman" w:hAnsi="Times New Roman" w:cs="Times New Roman"/>
+        </w:rPr>
+        <w:t>Generate embeddings for both reason fields</w:t>
+      </w:r>
+    </w:p>
+    <w:p>
+      <w:pPr>
+        <w:numPr>
+          <w:ilvl w:val="0"/>
+          <w:numId w:val="6"/>
+        </w:numPr>
+        <w:rPr>
+          <w:rFonts w:ascii="Times New Roman" w:eastAsia="Times New Roman" w:hAnsi="Times New Roman" w:cs="Times New Roman"/>
+        </w:rPr>
+      </w:pPr>
+      <w:r>
+        <w:rPr>
+          <w:rFonts w:ascii="Times New Roman" w:eastAsia="Times New Roman" w:hAnsi="Times New Roman" w:cs="Times New Roman"/>
+        </w:rPr>
+        <w:t>Implement vector storage solution for the community feedback embeddings</w:t>
+      </w:r>
+    </w:p>
+    <w:p>
+      <w:pPr>
+        <w:numPr>
+          <w:ilvl w:val="0"/>
+          <w:numId w:val="6"/>
+        </w:numPr>
+        <w:rPr>
+          <w:rFonts w:ascii="Times New Roman" w:eastAsia="Times New Roman" w:hAnsi="Times New Roman" w:cs="Times New Roman"/>
+        </w:rPr>
+      </w:pPr>
+      <w:r>
+        <w:rPr>
+          <w:rFonts w:ascii="Times New Roman" w:eastAsia="Times New Roman" w:hAnsi="Times New Roman" w:cs="Times New Roman"/>
+        </w:rPr>
+        <w:t>Create semantic search functionality that can find relevant feedback across both positive and negative responses</w:t>
+      </w:r>
+    </w:p>
+    <w:p>
+      <w:pPr>
+        <w:rPr>
+          <w:rFonts w:ascii="Times New Roman" w:eastAsia="Times New Roman" w:hAnsi="Times New Roman" w:cs="Times New Roman"/>
+        </w:rPr>
+      </w:pPr>
+    </w:p>
+    <w:p>
+      <w:pPr>
+        <w:numPr>
+          <w:ilvl w:val="0"/>
+          <w:numId w:val="9"/>
+        </w:numPr>
+        <w:rPr>
+          <w:rFonts w:ascii="Times New Roman" w:eastAsia="Times New Roman" w:hAnsi="Times New Roman" w:cs="Times New Roman"/>
+          <w:b/>
+        </w:rPr>
+      </w:pPr>
+      <w:r>
+        <w:rPr>
+          <w:rFonts w:ascii="Times New Roman" w:eastAsia="Times New Roman" w:hAnsi="Times New Roman" w:cs="Times New Roman"/>
+          <w:b/>
+        </w:rPr>
+        <w:t>Chatbot Implementation</w:t>
+      </w:r>
+    </w:p>
+    <w:p>
+      <w:pPr>
+        <w:numPr>
+          <w:ilvl w:val="0"/>
+          <w:numId w:val="10"/>
+        </w:numPr>
+        <w:rPr>
+          <w:rFonts w:ascii="Times New Roman" w:eastAsia="Times New Roman" w:hAnsi="Times New Roman" w:cs="Times New Roman"/>
+        </w:rPr>
+      </w:pPr>
+      <w:r>
+        <w:rPr>
+          <w:rFonts w:ascii="Times New Roman" w:eastAsia="Times New Roman" w:hAnsi="Times New Roman" w:cs="Times New Roman"/>
+        </w:rPr>
+        <w:t>Develop retrieval logic to fetch relevant community feedback</w:t>
+      </w:r>
+    </w:p>
+    <w:p>
+      <w:pPr>
+        <w:numPr>
+          <w:ilvl w:val="0"/>
+          <w:numId w:val="10"/>
+        </w:numPr>
+        <w:rPr>
+          <w:rFonts w:ascii="Times New Roman" w:eastAsia="Times New Roman" w:hAnsi="Times New Roman" w:cs="Times New Roman"/>
+        </w:rPr>
+      </w:pPr>
+      <w:r>
+        <w:rPr>
+          <w:rFonts w:ascii="Times New Roman" w:eastAsia="Times New Roman" w:hAnsi="Times New Roman" w:cs="Times New Roman"/>
+        </w:rPr>
+        <w:t xml:space="preserve">Integrate with generative model (open-source or free API </w:t>
+      </w:r>
       <w:proofErr w:type="spellStart"/>
       <w:r>
         <w:rPr>
           <w:rFonts w:ascii="Times New Roman" w:eastAsia="Times New Roman" w:hAnsi="Times New Roman" w:cs="Times New Roman"/>
         </w:rPr>
-        <w:t>most_recommend_rtv_program_reason</w:t>
+        <w:t>e.g</w:t>
       </w:r>
       <w:proofErr w:type="spellEnd"/>
       <w:r>
         <w:rPr>
           <w:rFonts w:ascii="Times New Roman" w:eastAsia="Times New Roman" w:hAnsi="Times New Roman" w:cs="Times New Roman"/>
         </w:rPr>
-        <w:t>: Corresponding text explanations for program preferences</w:t>
-      </w:r>
-    </w:p>
-    <w:p>
-      <w:pPr>
-        <w:numPr>
-          <w:ilvl w:val="0"/>
-          <w:numId w:val="4"/>
-        </w:numPr>
-        <w:rPr>
-          <w:rFonts w:ascii="Times New Roman" w:eastAsia="Times New Roman" w:hAnsi="Times New Roman" w:cs="Times New Roman"/>
-        </w:rPr>
-      </w:pPr>
+        <w:t xml:space="preserve"> </w:t>
+      </w:r>
       <w:proofErr w:type="spellStart"/>
       <w:r>
         <w:rPr>
           <w:rFonts w:ascii="Times New Roman" w:eastAsia="Times New Roman" w:hAnsi="Times New Roman" w:cs="Times New Roman"/>
         </w:rPr>
-        <w:t>least_recommend_rtv_program_reason</w:t>
+        <w:t>gemini</w:t>
       </w:r>
       <w:proofErr w:type="spellEnd"/>
       <w:r>
         <w:rPr>
           <w:rFonts w:ascii="Times New Roman" w:eastAsia="Times New Roman" w:hAnsi="Times New Roman" w:cs="Times New Roman"/>
         </w:rPr>
-        <w:t>: Corresponding text explanations for program preferences</w:t>
-      </w:r>
-    </w:p>
-    <w:p>
-      <w:pPr>
-        <w:rPr>
-          <w:rFonts w:ascii="Times New Roman" w:eastAsia="Times New Roman" w:hAnsi="Times New Roman" w:cs="Times New Roman"/>
-        </w:rPr>
-      </w:pPr>
-    </w:p>
-    <w:p>
-      <w:pPr>
-        <w:rPr>
-          <w:rFonts w:ascii="Times New Roman" w:eastAsia="Times New Roman" w:hAnsi="Times New Roman" w:cs="Times New Roman"/>
-          <w:b/>
-        </w:rPr>
-      </w:pPr>
-      <w:r>
-        <w:rPr>
-          <w:rFonts w:ascii="Times New Roman" w:eastAsia="Times New Roman" w:hAnsi="Times New Roman" w:cs="Times New Roman"/>
-          <w:b/>
-        </w:rPr>
-        <w:t>Task 1: Risk Assessment Model (3 hours)</w:t>
-      </w:r>
-    </w:p>
-    <w:p>
-      <w:pPr>
-        <w:rPr>
-          <w:rFonts w:ascii="Times New Roman" w:eastAsia="Times New Roman" w:hAnsi="Times New Roman" w:cs="Times New Roman"/>
-          <w:b/>
-        </w:rPr>
-      </w:pPr>
-      <w:r>
-        <w:rPr>
-          <w:rFonts w:ascii="Times New Roman" w:eastAsia="Times New Roman" w:hAnsi="Times New Roman" w:cs="Times New Roman"/>
-          <w:b/>
-        </w:rPr>
-        <w:t>Objective</w:t>
-      </w:r>
-    </w:p>
-    <w:p>
-      <w:pPr>
-        <w:rPr>
-          <w:rFonts w:ascii="Times New Roman" w:eastAsia="Times New Roman" w:hAnsi="Times New Roman" w:cs="Times New Roman"/>
-        </w:rPr>
-      </w:pPr>
-      <w:r>
-        <w:rPr>
-          <w:rFonts w:ascii="Times New Roman" w:eastAsia="Times New Roman" w:hAnsi="Times New Roman" w:cs="Times New Roman"/>
-        </w:rPr>
-        <w:t>Develop a predictive model to identify households at risk of not achieving the $2/day income target, enabling targeted interventions by program managers.</w:t>
-      </w:r>
-    </w:p>
-    <w:p>
-      <w:pPr>
-        <w:rPr>
-          <w:rFonts w:ascii="Times New Roman" w:eastAsia="Times New Roman" w:hAnsi="Times New Roman" w:cs="Times New Roman"/>
-        </w:rPr>
-      </w:pPr>
-    </w:p>
-    <w:p>
-      <w:pPr>
-        <w:rPr>
-          <w:rFonts w:ascii="Times New Roman" w:eastAsia="Times New Roman" w:hAnsi="Times New Roman" w:cs="Times New Roman"/>
-          <w:b/>
-        </w:rPr>
-      </w:pPr>
-      <w:r>
-        <w:rPr>
-          <w:rFonts w:ascii="Times New Roman" w:eastAsia="Times New Roman" w:hAnsi="Times New Roman" w:cs="Times New Roman"/>
-          <w:b/>
-        </w:rPr>
-        <w:t>Requirements</w:t>
-      </w:r>
-    </w:p>
-    <w:p>
-      <w:pPr>
-        <w:numPr>
-          <w:ilvl w:val="0"/>
-          <w:numId w:val="3"/>
-        </w:numPr>
-        <w:rPr>
-          <w:rFonts w:ascii="Times New Roman" w:eastAsia="Times New Roman" w:hAnsi="Times New Roman" w:cs="Times New Roman"/>
-        </w:rPr>
-      </w:pPr>
-      <w:r>
-        <w:rPr>
-          <w:rFonts w:ascii="Times New Roman" w:eastAsia="Times New Roman" w:hAnsi="Times New Roman" w:cs="Times New Roman"/>
-        </w:rPr>
-        <w:t>Data Preparation &amp; Exploration</w:t>
-      </w:r>
-    </w:p>
-    <w:p>
-      <w:pPr>
-        <w:numPr>
-          <w:ilvl w:val="0"/>
-          <w:numId w:val="1"/>
-        </w:numPr>
-        <w:rPr>
-          <w:rFonts w:ascii="Times New Roman" w:eastAsia="Times New Roman" w:hAnsi="Times New Roman" w:cs="Times New Roman"/>
-        </w:rPr>
-      </w:pPr>
-      <w:r>
-        <w:rPr>
-          <w:rFonts w:ascii="Times New Roman" w:eastAsia="Times New Roman" w:hAnsi="Times New Roman" w:cs="Times New Roman"/>
-        </w:rPr>
-        <w:t>Clean and prepare the dataset</w:t>
-      </w:r>
-    </w:p>
-    <w:p>
-      <w:pPr>
-        <w:numPr>
-          <w:ilvl w:val="0"/>
-          <w:numId w:val="1"/>
-        </w:numPr>
-        <w:rPr>
-          <w:rFonts w:ascii="Times New Roman" w:eastAsia="Times New Roman" w:hAnsi="Times New Roman" w:cs="Times New Roman"/>
-        </w:rPr>
-      </w:pPr>
-      <w:r>
-        <w:rPr>
-          <w:rFonts w:ascii="Times New Roman" w:eastAsia="Times New Roman" w:hAnsi="Times New Roman" w:cs="Times New Roman"/>
-        </w:rPr>
-        <w:t>Analyze income distribution and relevant factors</w:t>
-      </w:r>
-    </w:p>
-    <w:p>
-      <w:pPr>
-        <w:numPr>
-          <w:ilvl w:val="0"/>
-          <w:numId w:val="1"/>
-        </w:numPr>
-        <w:rPr>
-          <w:rFonts w:ascii="Times New Roman" w:eastAsia="Times New Roman" w:hAnsi="Times New Roman" w:cs="Times New Roman"/>
-        </w:rPr>
-      </w:pPr>
-      <w:r>
-        <w:rPr>
-          <w:rFonts w:ascii="Times New Roman" w:eastAsia="Times New Roman" w:hAnsi="Times New Roman" w:cs="Times New Roman"/>
-        </w:rPr>
-        <w:t xml:space="preserve">Process text fields </w:t>
-      </w:r>
-    </w:p>
-    <w:p>
-      <w:pPr>
-        <w:numPr>
-          <w:ilvl w:val="0"/>
-          <w:numId w:val="3"/>
-        </w:numPr>
-        <w:rPr>
-          <w:rFonts w:ascii="Times New Roman" w:eastAsia="Times New Roman" w:hAnsi="Times New Roman" w:cs="Times New Roman"/>
-        </w:rPr>
-      </w:pPr>
-      <w:r>
-        <w:rPr>
-          <w:rFonts w:ascii="Times New Roman" w:eastAsia="Times New Roman" w:hAnsi="Times New Roman" w:cs="Times New Roman"/>
-        </w:rPr>
-        <w:t>Model Development</w:t>
-      </w:r>
-    </w:p>
-    <w:p>
-      <w:pPr>
-        <w:numPr>
-          <w:ilvl w:val="0"/>
-          <w:numId w:val="5"/>
-        </w:numPr>
-        <w:rPr>
-          <w:rFonts w:ascii="Times New Roman" w:eastAsia="Times New Roman" w:hAnsi="Times New Roman" w:cs="Times New Roman"/>
-        </w:rPr>
-      </w:pPr>
-      <w:r>
-        <w:rPr>
-          <w:rFonts w:ascii="Times New Roman" w:eastAsia="Times New Roman" w:hAnsi="Times New Roman" w:cs="Times New Roman"/>
-        </w:rPr>
-        <w:t>Engineer relevant features</w:t>
-      </w:r>
-    </w:p>
-    <w:p>
-      <w:pPr>
-        <w:numPr>
-          <w:ilvl w:val="0"/>
-          <w:numId w:val="5"/>
-        </w:numPr>
-        <w:rPr>
-          <w:rFonts w:ascii="Times New Roman" w:eastAsia="Times New Roman" w:hAnsi="Times New Roman" w:cs="Times New Roman"/>
-        </w:rPr>
-      </w:pPr>
-      <w:r>
-        <w:rPr>
-          <w:rFonts w:ascii="Times New Roman" w:eastAsia="Times New Roman" w:hAnsi="Times New Roman" w:cs="Times New Roman"/>
-        </w:rPr>
-        <w:t>Train a classification model</w:t>
-      </w:r>
-    </w:p>
-    <w:p>
-      <w:pPr>
-        <w:numPr>
-          <w:ilvl w:val="0"/>
-          <w:numId w:val="5"/>
-        </w:numPr>
-        <w:rPr>
-          <w:rFonts w:ascii="Times New Roman" w:eastAsia="Times New Roman" w:hAnsi="Times New Roman" w:cs="Times New Roman"/>
-        </w:rPr>
-      </w:pPr>
-      <w:r>
-        <w:rPr>
-          <w:rFonts w:ascii="Times New Roman" w:eastAsia="Times New Roman" w:hAnsi="Times New Roman" w:cs="Times New Roman"/>
-        </w:rPr>
-        <w:t>Evaluate performance with appropriate metrics</w:t>
-      </w:r>
-    </w:p>
-    <w:p>
-      <w:pPr>
-        <w:rPr>
-          <w:rFonts w:ascii="Times New Roman" w:eastAsia="Times New Roman" w:hAnsi="Times New Roman" w:cs="Times New Roman"/>
-        </w:rPr>
-      </w:pPr>
-    </w:p>
-    <w:p>
-      <w:pPr>
-        <w:numPr>
-          <w:ilvl w:val="0"/>
-          <w:numId w:val="3"/>
-        </w:numPr>
-        <w:rPr>
-          <w:rFonts w:ascii="Times New Roman" w:eastAsia="Times New Roman" w:hAnsi="Times New Roman" w:cs="Times New Roman"/>
-        </w:rPr>
-      </w:pPr>
-      <w:proofErr w:type="spellStart"/>
-      <w:r>
-        <w:rPr>
-          <w:rFonts w:ascii="Times New Roman" w:eastAsia="Times New Roman" w:hAnsi="Times New Roman" w:cs="Times New Roman"/>
-        </w:rPr>
-        <w:t>MLOps</w:t>
-      </w:r>
-      <w:proofErr w:type="spellEnd"/>
-      <w:r>
-        <w:rPr>
-          <w:rFonts w:ascii="Times New Roman" w:eastAsia="Times New Roman" w:hAnsi="Times New Roman" w:cs="Times New Roman"/>
-        </w:rPr>
-        <w:t xml:space="preserve"> Design</w:t>
-      </w:r>
-    </w:p>
-    <w:p>
-      <w:pPr>
-        <w:numPr>
-          <w:ilvl w:val="0"/>
-          <w:numId w:val="7"/>
-        </w:numPr>
-        <w:rPr>
-          <w:rFonts w:ascii="Times New Roman" w:eastAsia="Times New Roman" w:hAnsi="Times New Roman" w:cs="Times New Roman"/>
-        </w:rPr>
-      </w:pPr>
-      <w:r>
-        <w:rPr>
-          <w:rFonts w:ascii="Times New Roman" w:eastAsia="Times New Roman" w:hAnsi="Times New Roman" w:cs="Times New Roman"/>
-        </w:rPr>
-        <w:t>Design automated pipeline for data processing</w:t>
-      </w:r>
-    </w:p>
-    <w:p>
-      <w:pPr>
-        <w:numPr>
-          <w:ilvl w:val="0"/>
-          <w:numId w:val="7"/>
-        </w:numPr>
-        <w:rPr>
-          <w:rFonts w:ascii="Times New Roman" w:eastAsia="Times New Roman" w:hAnsi="Times New Roman" w:cs="Times New Roman"/>
-        </w:rPr>
-      </w:pPr>
-      <w:r>
-        <w:rPr>
-          <w:rFonts w:ascii="Times New Roman" w:eastAsia="Times New Roman" w:hAnsi="Times New Roman" w:cs="Times New Roman"/>
-        </w:rPr>
-        <w:t>Include model retraining strategy</w:t>
-      </w:r>
-    </w:p>
-    <w:p>
-      <w:pPr>
-        <w:numPr>
-          <w:ilvl w:val="0"/>
-          <w:numId w:val="7"/>
-        </w:numPr>
-        <w:rPr>
-          <w:rFonts w:ascii="Times New Roman" w:eastAsia="Times New Roman" w:hAnsi="Times New Roman" w:cs="Times New Roman"/>
-        </w:rPr>
-      </w:pPr>
-      <w:r>
-        <w:rPr>
-          <w:rFonts w:ascii="Times New Roman" w:eastAsia="Times New Roman" w:hAnsi="Times New Roman" w:cs="Times New Roman"/>
-        </w:rPr>
-        <w:t>Outline monitoring approach</w:t>
-      </w:r>
-    </w:p>
-    <w:p>
-      <w:pPr>
-        <w:rPr>
-          <w:rFonts w:ascii="Times New Roman" w:eastAsia="Times New Roman" w:hAnsi="Times New Roman" w:cs="Times New Roman"/>
-        </w:rPr>
-      </w:pPr>
-    </w:p>
-    <w:p>
-      <w:pPr>
-        <w:rPr>
-          <w:rFonts w:ascii="Times New Roman" w:eastAsia="Times New Roman" w:hAnsi="Times New Roman" w:cs="Times New Roman"/>
-          <w:b/>
-        </w:rPr>
-      </w:pPr>
-      <w:r>
-        <w:rPr>
-          <w:rFonts w:ascii="Times New Roman" w:eastAsia="Times New Roman" w:hAnsi="Times New Roman" w:cs="Times New Roman"/>
-          <w:b/>
-        </w:rPr>
-        <w:t>Expected Deliverables</w:t>
-      </w:r>
-    </w:p>
-    <w:p>
-      <w:pPr>
-        <w:numPr>
-          <w:ilvl w:val="0"/>
-          <w:numId w:val="8"/>
-        </w:numPr>
-        <w:rPr>
-          <w:rFonts w:ascii="Times New Roman" w:eastAsia="Times New Roman" w:hAnsi="Times New Roman" w:cs="Times New Roman"/>
-        </w:rPr>
-      </w:pPr>
-      <w:proofErr w:type="spellStart"/>
-      <w:r>
-        <w:rPr>
-          <w:rFonts w:ascii="Times New Roman" w:eastAsia="Times New Roman" w:hAnsi="Times New Roman" w:cs="Times New Roman"/>
-        </w:rPr>
-        <w:t>Jupyter</w:t>
-      </w:r>
-      <w:proofErr w:type="spellEnd"/>
-      <w:r>
-        <w:rPr>
-          <w:rFonts w:ascii="Times New Roman" w:eastAsia="Times New Roman" w:hAnsi="Times New Roman" w:cs="Times New Roman"/>
-        </w:rPr>
-        <w:t xml:space="preserve"> notebooks with analysis and model development</w:t>
-      </w:r>
-    </w:p>
-    <w:p>
-      <w:pPr>
-        <w:numPr>
-          <w:ilvl w:val="0"/>
-          <w:numId w:val="8"/>
-        </w:numPr>
-        <w:rPr>
-          <w:rFonts w:ascii="Times New Roman" w:eastAsia="Times New Roman" w:hAnsi="Times New Roman" w:cs="Times New Roman"/>
-        </w:rPr>
-      </w:pPr>
-      <w:r>
-        <w:rPr>
-          <w:rFonts w:ascii="Times New Roman" w:eastAsia="Times New Roman" w:hAnsi="Times New Roman" w:cs="Times New Roman"/>
-        </w:rPr>
-        <w:t>Python scripts for production implementation</w:t>
-      </w:r>
-    </w:p>
-    <w:p>
-      <w:pPr>
-        <w:numPr>
-          <w:ilvl w:val="0"/>
-          <w:numId w:val="8"/>
-        </w:numPr>
-        <w:rPr>
-          <w:rFonts w:ascii="Times New Roman" w:eastAsia="Times New Roman" w:hAnsi="Times New Roman" w:cs="Times New Roman"/>
-        </w:rPr>
-      </w:pPr>
-      <w:r>
-        <w:rPr>
-          <w:rFonts w:ascii="Times New Roman" w:eastAsia="Times New Roman" w:hAnsi="Times New Roman" w:cs="Times New Roman"/>
-        </w:rPr>
-        <w:t>Documentation of approach and results</w:t>
-      </w:r>
-    </w:p>
-    <w:p>
-      <w:pPr>
-        <w:rPr>
-          <w:rFonts w:ascii="Times New Roman" w:eastAsia="Times New Roman" w:hAnsi="Times New Roman" w:cs="Times New Roman"/>
-        </w:rPr>
-      </w:pPr>
-    </w:p>
-    <w:p>
-      <w:pPr>
-        <w:rPr>
-          <w:rFonts w:ascii="Times New Roman" w:eastAsia="Times New Roman" w:hAnsi="Times New Roman" w:cs="Times New Roman"/>
-          <w:b/>
-        </w:rPr>
-      </w:pPr>
-    </w:p>
-    <w:p>
-      <w:pPr>
-        <w:rPr>
-          <w:rFonts w:ascii="Times New Roman" w:eastAsia="Times New Roman" w:hAnsi="Times New Roman" w:cs="Times New Roman"/>
-          <w:b/>
-        </w:rPr>
-      </w:pPr>
-      <w:r>
-        <w:rPr>
-          <w:rFonts w:ascii="Times New Roman" w:eastAsia="Times New Roman" w:hAnsi="Times New Roman" w:cs="Times New Roman"/>
-          <w:b/>
-        </w:rPr>
-        <w:t>Task 2: RAG Chatbot Development (3 hours)</w:t>
-      </w:r>
-    </w:p>
-    <w:p>
-      <w:pPr>
-        <w:rPr>
-          <w:rFonts w:ascii="Times New Roman" w:eastAsia="Times New Roman" w:hAnsi="Times New Roman" w:cs="Times New Roman"/>
-          <w:b/>
-        </w:rPr>
-      </w:pPr>
-    </w:p>
-    <w:p>
-      <w:pPr>
-        <w:rPr>
-          <w:rFonts w:ascii="Times New Roman" w:eastAsia="Times New Roman" w:hAnsi="Times New Roman" w:cs="Times New Roman"/>
-          <w:b/>
-        </w:rPr>
-      </w:pPr>
-      <w:r>
-        <w:rPr>
-          <w:rFonts w:ascii="Times New Roman" w:eastAsia="Times New Roman" w:hAnsi="Times New Roman" w:cs="Times New Roman"/>
-          <w:b/>
-        </w:rPr>
-        <w:t>Objective</w:t>
-      </w:r>
-    </w:p>
-    <w:p>
-      <w:pPr>
-        <w:rPr>
-          <w:rFonts w:ascii="Times New Roman" w:eastAsia="Times New Roman" w:hAnsi="Times New Roman" w:cs="Times New Roman"/>
-        </w:rPr>
-      </w:pPr>
-      <w:r>
-        <w:rPr>
-          <w:rFonts w:ascii="Times New Roman" w:eastAsia="Times New Roman" w:hAnsi="Times New Roman" w:cs="Times New Roman"/>
-        </w:rPr>
-        <w:t>Create a chatbot system that analyzes community feedback from program recommendation responses to provide insights about RTV programs, helping stakeholders understand participant experiences and improve program effectiveness.</w:t>
-      </w:r>
-    </w:p>
-    <w:p>
-      <w:pPr>
-        <w:rPr>
-          <w:rFonts w:ascii="Times New Roman" w:eastAsia="Times New Roman" w:hAnsi="Times New Roman" w:cs="Times New Roman"/>
-        </w:rPr>
-      </w:pPr>
-    </w:p>
-    <w:p>
-      <w:pPr>
-        <w:rPr>
-          <w:rFonts w:ascii="Times New Roman" w:eastAsia="Times New Roman" w:hAnsi="Times New Roman" w:cs="Times New Roman"/>
-          <w:b/>
-        </w:rPr>
-      </w:pPr>
-      <w:r>
-        <w:rPr>
-          <w:rFonts w:ascii="Times New Roman" w:eastAsia="Times New Roman" w:hAnsi="Times New Roman" w:cs="Times New Roman"/>
-          <w:b/>
-        </w:rPr>
-        <w:t>Data Sources for RAG System</w:t>
-      </w:r>
-    </w:p>
-    <w:p>
-      <w:pPr>
-        <w:rPr>
-          <w:rFonts w:ascii="Times New Roman" w:eastAsia="Times New Roman" w:hAnsi="Times New Roman" w:cs="Times New Roman"/>
-        </w:rPr>
-      </w:pPr>
-      <w:r>
-        <w:rPr>
-          <w:rFonts w:ascii="Times New Roman" w:eastAsia="Times New Roman" w:hAnsi="Times New Roman" w:cs="Times New Roman"/>
-        </w:rPr>
-        <w:t>The chatbot's knowledge base consists of four text fields from the dataset:</w:t>
-      </w:r>
-    </w:p>
-    <w:p>
-      <w:pPr>
-        <w:numPr>
-          <w:ilvl w:val="0"/>
-          <w:numId w:val="12"/>
-        </w:numPr>
-        <w:rPr>
-          <w:rFonts w:ascii="Times New Roman" w:eastAsia="Times New Roman" w:hAnsi="Times New Roman" w:cs="Times New Roman"/>
-        </w:rPr>
-      </w:pPr>
-      <w:r>
-        <w:rPr>
-          <w:rFonts w:ascii="Times New Roman" w:eastAsia="Times New Roman" w:hAnsi="Times New Roman" w:cs="Times New Roman"/>
-        </w:rPr>
-        <w:t>`</w:t>
-      </w:r>
-      <w:proofErr w:type="spellStart"/>
-      <w:r>
-        <w:rPr>
-          <w:rFonts w:ascii="Times New Roman" w:eastAsia="Times New Roman" w:hAnsi="Times New Roman" w:cs="Times New Roman"/>
-          <w:b/>
-        </w:rPr>
-        <w:t>most_recommend_rtv_program</w:t>
-      </w:r>
-      <w:proofErr w:type="spellEnd"/>
-      <w:r>
-        <w:rPr>
-          <w:rFonts w:ascii="Times New Roman" w:eastAsia="Times New Roman" w:hAnsi="Times New Roman" w:cs="Times New Roman"/>
-        </w:rPr>
-        <w:t>`: Preferred program (check the data dictionary)</w:t>
-      </w:r>
-    </w:p>
-    <w:p>
-      <w:pPr>
-        <w:numPr>
-          <w:ilvl w:val="0"/>
-          <w:numId w:val="12"/>
-        </w:numPr>
-        <w:rPr>
-          <w:rFonts w:ascii="Times New Roman" w:eastAsia="Times New Roman" w:hAnsi="Times New Roman" w:cs="Times New Roman"/>
-        </w:rPr>
-      </w:pPr>
-      <w:r>
-        <w:rPr>
-          <w:rFonts w:ascii="Times New Roman" w:eastAsia="Times New Roman" w:hAnsi="Times New Roman" w:cs="Times New Roman"/>
-        </w:rPr>
-        <w:t>`</w:t>
-      </w:r>
-      <w:proofErr w:type="spellStart"/>
-      <w:r>
-        <w:rPr>
-          <w:rFonts w:ascii="Times New Roman" w:eastAsia="Times New Roman" w:hAnsi="Times New Roman" w:cs="Times New Roman"/>
-          <w:b/>
-        </w:rPr>
-        <w:t>least_recommend_rtv_program</w:t>
-      </w:r>
-      <w:proofErr w:type="spellEnd"/>
-      <w:r>
-        <w:rPr>
-          <w:rFonts w:ascii="Times New Roman" w:eastAsia="Times New Roman" w:hAnsi="Times New Roman" w:cs="Times New Roman"/>
-        </w:rPr>
-        <w:t>`: Least preferred program (check the data dictionary)</w:t>
-      </w:r>
-    </w:p>
-    <w:p>
-      <w:pPr>
-        <w:numPr>
-          <w:ilvl w:val="0"/>
-          <w:numId w:val="12"/>
-        </w:numPr>
-        <w:rPr>
-          <w:rFonts w:ascii="Times New Roman" w:eastAsia="Times New Roman" w:hAnsi="Times New Roman" w:cs="Times New Roman"/>
-        </w:rPr>
-      </w:pPr>
-      <w:r>
-        <w:rPr>
-          <w:rFonts w:ascii="Times New Roman" w:eastAsia="Times New Roman" w:hAnsi="Times New Roman" w:cs="Times New Roman"/>
-        </w:rPr>
-        <w:t>`</w:t>
-      </w:r>
-      <w:proofErr w:type="spellStart"/>
-      <w:r>
-        <w:rPr>
-          <w:rFonts w:ascii="Times New Roman" w:eastAsia="Times New Roman" w:hAnsi="Times New Roman" w:cs="Times New Roman"/>
-          <w:b/>
-        </w:rPr>
-        <w:t>most_recommend_rtv_program_reason</w:t>
-      </w:r>
-      <w:proofErr w:type="spellEnd"/>
-      <w:r>
-        <w:rPr>
-          <w:rFonts w:ascii="Times New Roman" w:eastAsia="Times New Roman" w:hAnsi="Times New Roman" w:cs="Times New Roman"/>
-        </w:rPr>
-        <w:t>`: Text explanations for preferred programs</w:t>
-      </w:r>
-    </w:p>
-    <w:p>
-      <w:pPr>
-        <w:numPr>
-          <w:ilvl w:val="0"/>
-          <w:numId w:val="12"/>
-        </w:numPr>
-        <w:rPr>
-          <w:rFonts w:ascii="Times New Roman" w:eastAsia="Times New Roman" w:hAnsi="Times New Roman" w:cs="Times New Roman"/>
-        </w:rPr>
-      </w:pPr>
-      <w:r>
-        <w:rPr>
-          <w:rFonts w:ascii="Times New Roman" w:eastAsia="Times New Roman" w:hAnsi="Times New Roman" w:cs="Times New Roman"/>
-        </w:rPr>
-        <w:t>`</w:t>
-      </w:r>
-      <w:proofErr w:type="spellStart"/>
-      <w:r>
-        <w:rPr>
-          <w:rFonts w:ascii="Times New Roman" w:eastAsia="Times New Roman" w:hAnsi="Times New Roman" w:cs="Times New Roman"/>
-          <w:b/>
-        </w:rPr>
-        <w:t>least_recommend_rtv_program_reason</w:t>
-      </w:r>
-      <w:proofErr w:type="spellEnd"/>
-      <w:r>
-        <w:rPr>
-          <w:rFonts w:ascii="Times New Roman" w:eastAsia="Times New Roman" w:hAnsi="Times New Roman" w:cs="Times New Roman"/>
-        </w:rPr>
-        <w:t>`: Text explanations for least preferred programs</w:t>
-      </w:r>
-    </w:p>
-    <w:p>
-      <w:pPr>
-        <w:rPr>
-          <w:rFonts w:ascii="Times New Roman" w:eastAsia="Times New Roman" w:hAnsi="Times New Roman" w:cs="Times New Roman"/>
-        </w:rPr>
-      </w:pPr>
-    </w:p>
-    <w:p>
-      <w:pPr>
-        <w:rPr>
-          <w:rFonts w:ascii="Times New Roman" w:eastAsia="Times New Roman" w:hAnsi="Times New Roman" w:cs="Times New Roman"/>
-        </w:rPr>
-      </w:pPr>
-      <w:r>
-        <w:rPr>
-          <w:rFonts w:ascii="Times New Roman" w:eastAsia="Times New Roman" w:hAnsi="Times New Roman" w:cs="Times New Roman"/>
-        </w:rPr>
-        <w:t>These fields contain the community feedback your system will analyze.</w:t>
-      </w:r>
-    </w:p>
-    <w:p>
-      <w:pPr>
-        <w:rPr>
-          <w:rFonts w:ascii="Times New Roman" w:eastAsia="Times New Roman" w:hAnsi="Times New Roman" w:cs="Times New Roman"/>
-        </w:rPr>
-      </w:pPr>
-    </w:p>
-    <w:p>
-      <w:pPr>
-        <w:rPr>
-          <w:rFonts w:ascii="Times New Roman" w:eastAsia="Times New Roman" w:hAnsi="Times New Roman" w:cs="Times New Roman"/>
-          <w:b/>
-        </w:rPr>
-      </w:pPr>
-      <w:r>
-        <w:rPr>
-          <w:rFonts w:ascii="Times New Roman" w:eastAsia="Times New Roman" w:hAnsi="Times New Roman" w:cs="Times New Roman"/>
-          <w:b/>
-        </w:rPr>
-        <w:t>Requirements</w:t>
-      </w:r>
+        <w:t xml:space="preserve">) to synthesize responses based on retrieved feedback </w:t>
+      </w:r>
+    </w:p>
+    <w:p>
+      <w:pPr>
+        <w:numPr>
+          <w:ilvl w:val="0"/>
+          <w:numId w:val="10"/>
+        </w:numPr>
+        <w:rPr>
+          <w:rFonts w:ascii="Times New Roman" w:eastAsia="Times New Roman" w:hAnsi="Times New Roman" w:cs="Times New Roman"/>
+        </w:rPr>
+      </w:pPr>
+      <w:r>
+        <w:rPr>
+          <w:rFonts w:ascii="Times New Roman" w:eastAsia="Times New Roman" w:hAnsi="Times New Roman" w:cs="Times New Roman"/>
+        </w:rPr>
+        <w:t>Create simple interface for stakeholder queries</w:t>
+      </w:r>
+    </w:p>
+    <w:p>
+      <w:pPr>
+        <w:rPr>
+          <w:rFonts w:ascii="Times New Roman" w:eastAsia="Times New Roman" w:hAnsi="Times New Roman" w:cs="Times New Roman"/>
+        </w:rPr>
+      </w:pPr>
     </w:p>
     <w:p>
       <w:pPr>
@@ -1126,188 +1306,6 @@
           <w:rFonts w:ascii="Times New Roman" w:eastAsia="Times New Roman" w:hAnsi="Times New Roman" w:cs="Times New Roman"/>
           <w:b/>
         </w:rPr>
-        <w:t>Retrieval System Development</w:t>
-      </w:r>
-    </w:p>
-    <w:p>
-      <w:pPr>
-        <w:numPr>
-          <w:ilvl w:val="0"/>
-          <w:numId w:val="6"/>
-        </w:numPr>
-        <w:rPr>
-          <w:rFonts w:ascii="Times New Roman" w:eastAsia="Times New Roman" w:hAnsi="Times New Roman" w:cs="Times New Roman"/>
-        </w:rPr>
-      </w:pPr>
-      <w:r>
-        <w:rPr>
-          <w:rFonts w:ascii="Times New Roman" w:eastAsia="Times New Roman" w:hAnsi="Times New Roman" w:cs="Times New Roman"/>
-        </w:rPr>
-        <w:t>Generate embeddings for both reason fields</w:t>
-      </w:r>
-    </w:p>
-    <w:p>
-      <w:pPr>
-        <w:numPr>
-          <w:ilvl w:val="0"/>
-          <w:numId w:val="6"/>
-        </w:numPr>
-        <w:rPr>
-          <w:rFonts w:ascii="Times New Roman" w:eastAsia="Times New Roman" w:hAnsi="Times New Roman" w:cs="Times New Roman"/>
-        </w:rPr>
-      </w:pPr>
-      <w:r>
-        <w:rPr>
-          <w:rFonts w:ascii="Times New Roman" w:eastAsia="Times New Roman" w:hAnsi="Times New Roman" w:cs="Times New Roman"/>
-        </w:rPr>
-        <w:t>Implement vector storage solution for the community feedback embeddings</w:t>
-      </w:r>
-    </w:p>
-    <w:p>
-      <w:pPr>
-        <w:numPr>
-          <w:ilvl w:val="0"/>
-          <w:numId w:val="6"/>
-        </w:numPr>
-        <w:rPr>
-          <w:rFonts w:ascii="Times New Roman" w:eastAsia="Times New Roman" w:hAnsi="Times New Roman" w:cs="Times New Roman"/>
-        </w:rPr>
-      </w:pPr>
-      <w:r>
-        <w:rPr>
-          <w:rFonts w:ascii="Times New Roman" w:eastAsia="Times New Roman" w:hAnsi="Times New Roman" w:cs="Times New Roman"/>
-        </w:rPr>
-        <w:t>Create semantic search functionality that can find relevant feedback across both positive and negative responses</w:t>
-      </w:r>
-    </w:p>
-    <w:p>
-      <w:pPr>
-        <w:rPr>
-          <w:rFonts w:ascii="Times New Roman" w:eastAsia="Times New Roman" w:hAnsi="Times New Roman" w:cs="Times New Roman"/>
-        </w:rPr>
-      </w:pPr>
-    </w:p>
-    <w:p>
-      <w:pPr>
-        <w:numPr>
-          <w:ilvl w:val="0"/>
-          <w:numId w:val="9"/>
-        </w:numPr>
-        <w:rPr>
-          <w:rFonts w:ascii="Times New Roman" w:eastAsia="Times New Roman" w:hAnsi="Times New Roman" w:cs="Times New Roman"/>
-          <w:b/>
-        </w:rPr>
-      </w:pPr>
-      <w:r>
-        <w:rPr>
-          <w:rFonts w:ascii="Times New Roman" w:eastAsia="Times New Roman" w:hAnsi="Times New Roman" w:cs="Times New Roman"/>
-          <w:b/>
-        </w:rPr>
-        <w:t>Chatbot Implementation</w:t>
-      </w:r>
-    </w:p>
-    <w:p>
-      <w:pPr>
-        <w:numPr>
-          <w:ilvl w:val="0"/>
-          <w:numId w:val="10"/>
-        </w:numPr>
-        <w:rPr>
-          <w:rFonts w:ascii="Times New Roman" w:eastAsia="Times New Roman" w:hAnsi="Times New Roman" w:cs="Times New Roman"/>
-        </w:rPr>
-      </w:pPr>
-      <w:r>
-        <w:rPr>
-          <w:rFonts w:ascii="Times New Roman" w:eastAsia="Times New Roman" w:hAnsi="Times New Roman" w:cs="Times New Roman"/>
-        </w:rPr>
-        <w:t>Develop retrieval logic to fetch relevant community feedback</w:t>
-      </w:r>
-    </w:p>
-    <w:p>
-      <w:pPr>
-        <w:numPr>
-          <w:ilvl w:val="0"/>
-          <w:numId w:val="10"/>
-        </w:numPr>
-        <w:rPr>
-          <w:rFonts w:ascii="Times New Roman" w:eastAsia="Times New Roman" w:hAnsi="Times New Roman" w:cs="Times New Roman"/>
-        </w:rPr>
-      </w:pPr>
-      <w:r>
-        <w:rPr>
-          <w:rFonts w:ascii="Times New Roman" w:eastAsia="Times New Roman" w:hAnsi="Times New Roman" w:cs="Times New Roman"/>
-        </w:rPr>
-        <w:t xml:space="preserve">Integrate with generative model (open-source or free API </w:t>
-      </w:r>
-      <w:proofErr w:type="spellStart"/>
-      <w:r>
-        <w:rPr>
-          <w:rFonts w:ascii="Times New Roman" w:eastAsia="Times New Roman" w:hAnsi="Times New Roman" w:cs="Times New Roman"/>
-        </w:rPr>
-        <w:t>e.g</w:t>
-      </w:r>
-      <w:proofErr w:type="spellEnd"/>
-      <w:r>
-        <w:rPr>
-          <w:rFonts w:ascii="Times New Roman" w:eastAsia="Times New Roman" w:hAnsi="Times New Roman" w:cs="Times New Roman"/>
-        </w:rPr>
-        <w:t xml:space="preserve"> </w:t>
-      </w:r>
-      <w:proofErr w:type="spellStart"/>
-      <w:r>
-        <w:rPr>
-          <w:rFonts w:ascii="Times New Roman" w:eastAsia="Times New Roman" w:hAnsi="Times New Roman" w:cs="Times New Roman"/>
-        </w:rPr>
-        <w:t>gemini</w:t>
-      </w:r>
-      <w:proofErr w:type="spellEnd"/>
-      <w:r>
-        <w:rPr>
-          <w:rFonts w:ascii="Times New Roman" w:eastAsia="Times New Roman" w:hAnsi="Times New Roman" w:cs="Times New Roman"/>
-        </w:rPr>
-        <w:t xml:space="preserve">) to synthesize responses based on retrieved feedback </w:t>
-      </w:r>
-    </w:p>
-    <w:p>
-      <w:pPr>
-        <w:numPr>
-          <w:ilvl w:val="0"/>
-          <w:numId w:val="10"/>
-        </w:numPr>
-        <w:rPr>
-          <w:rFonts w:ascii="Times New Roman" w:eastAsia="Times New Roman" w:hAnsi="Times New Roman" w:cs="Times New Roman"/>
-        </w:rPr>
-      </w:pPr>
-      <w:r>
-        <w:rPr>
-          <w:rFonts w:ascii="Times New Roman" w:eastAsia="Times New Roman" w:hAnsi="Times New Roman" w:cs="Times New Roman"/>
-        </w:rPr>
-        <w:t>Create simple interface for stakeholder queries</w:t>
-      </w:r>
-    </w:p>
-    <w:p>
-      <w:pPr>
-        <w:rPr>
-          <w:rFonts w:ascii="Times New Roman" w:eastAsia="Times New Roman" w:hAnsi="Times New Roman" w:cs="Times New Roman"/>
-        </w:rPr>
-      </w:pPr>
-    </w:p>
-    <w:p>
-      <w:pPr>
-        <w:numPr>
-          <w:ilvl w:val="0"/>
-          <w:numId w:val="9"/>
-        </w:numPr>
-        <w:rPr>
-          <w:rFonts w:ascii="Times New Roman" w:eastAsia="Times New Roman" w:hAnsi="Times New Roman" w:cs="Times New Roman"/>
-          <w:b/>
-        </w:rPr>
-      </w:pPr>
-      <w:r>
-        <w:rPr>
-          <w:rFonts w:ascii="Times New Roman" w:eastAsia="Times New Roman" w:hAnsi="Times New Roman" w:cs="Times New Roman"/>
-          <w:b/>
-        </w:rPr>
         <w:t>Example Functionality</w:t>
       </w:r>
     </w:p>
@@ -1322,6 +1320,7 @@
           <w:rFonts w:ascii="Times New Roman" w:eastAsia="Times New Roman" w:hAnsi="Times New Roman" w:cs="Times New Roman"/>
           <w:b/>
         </w:rPr>
+        <w:lastRenderedPageBreak/>
         <w:t xml:space="preserve">      </w:t>
       </w:r>
       <w:r>
@@ -1345,7 +1344,6 @@
         <w:rPr>
           <w:rFonts w:ascii="Times New Roman" w:eastAsia="Times New Roman" w:hAnsi="Times New Roman" w:cs="Times New Roman"/>
         </w:rPr>
-        <w:lastRenderedPageBreak/>
         <w:t>"What reasons do communities give for recommending Agriculture &amp; Nutrition programs?"</w:t>
       </w:r>
     </w:p>
@@ -1725,7 +1723,7 @@
 </file>
 
 <file path=word/endnotes.xml><?xml version="1.0" encoding="utf-8"?>
-<w:endnotes xmlns:wpc="http://schemas.microsoft.com/office/word/2010/wordprocessingCanvas" xmlns:cx="http://schemas.microsoft.com/office/drawing/2014/chartex" xmlns:mc="http://schemas.openxmlformats.org/markup-compatibility/2006" xmlns:o="urn:schemas-microsoft-com:office:office" xmlns:r="http://schemas.openxmlformats.org/officeDocument/2006/relationships" xmlns:m="http://schemas.openxmlformats.org/officeDocument/2006/math" xmlns:v="urn:schemas-microsoft-com:vml" xmlns:wp14="http://schemas.microsoft.com/office/word/2010/wordprocessingDrawing" xmlns:wp="http://schemas.openxmlformats.org/drawingml/2006/wordprocessingDrawing" xmlns:w10="urn:schemas-microsoft-com:office:word" xmlns:w="http://schemas.openxmlformats.org/wordprocessingml/2006/main" xmlns:w14="http://schemas.microsoft.com/office/word/2010/wordml" xmlns:w15="http://schemas.microsoft.com/office/word/2012/wordml" xmlns:w16se="http://schemas.microsoft.com/office/word/2015/wordml/symex" xmlns:wpg="http://schemas.microsoft.com/office/word/2010/wordprocessingGroup" xmlns:wpi="http://schemas.microsoft.com/office/word/2010/wordprocessingInk" xmlns:wne="http://schemas.microsoft.com/office/word/2006/wordml" xmlns:wps="http://schemas.microsoft.com/office/word/2010/wordprocessingShape" mc:Ignorable="w14 w15 w16se wp14">
+<w:endnotes xmlns:wpc="http://schemas.microsoft.com/office/word/2010/wordprocessingCanvas" xmlns:cx="http://schemas.microsoft.com/office/drawing/2014/chartex" xmlns:cx1="http://schemas.microsoft.com/office/drawing/2015/9/8/chartex" xmlns:mc="http://schemas.openxmlformats.org/markup-compatibility/2006" xmlns:o="urn:schemas-microsoft-com:office:office" xmlns:r="http://schemas.openxmlformats.org/officeDocument/2006/relationships" xmlns:m="http://schemas.openxmlformats.org/officeDocument/2006/math" xmlns:v="urn:schemas-microsoft-com:vml" xmlns:wp14="http://schemas.microsoft.com/office/word/2010/wordprocessingDrawing" xmlns:wp="http://schemas.openxmlformats.org/drawingml/2006/wordprocessingDrawing" xmlns:w10="urn:schemas-microsoft-com:office:word" xmlns:w="http://schemas.openxmlformats.org/wordprocessingml/2006/main" xmlns:w14="http://schemas.microsoft.com/office/word/2010/wordml" xmlns:w15="http://schemas.microsoft.com/office/word/2012/wordml" xmlns:w16se="http://schemas.microsoft.com/office/word/2015/wordml/symex" xmlns:wpg="http://schemas.microsoft.com/office/word/2010/wordprocessingGroup" xmlns:wpi="http://schemas.microsoft.com/office/word/2010/wordprocessingInk" xmlns:wne="http://schemas.microsoft.com/office/word/2006/wordml" xmlns:wps="http://schemas.microsoft.com/office/word/2010/wordprocessingShape" mc:Ignorable="w14 w15 w16se wp14">
   <w:endnote w:type="separator" w:id="-1">
     <w:p>
       <w:pPr>
@@ -1750,7 +1748,7 @@
 </file>
 
 <file path=word/footnotes.xml><?xml version="1.0" encoding="utf-8"?>
-<w:footnotes xmlns:wpc="http://schemas.microsoft.com/office/word/2010/wordprocessingCanvas" xmlns:cx="http://schemas.microsoft.com/office/drawing/2014/chartex" xmlns:mc="http://schemas.openxmlformats.org/markup-compatibility/2006" xmlns:o="urn:schemas-microsoft-com:office:office" xmlns:r="http://schemas.openxmlformats.org/officeDocument/2006/relationships" xmlns:m="http://schemas.openxmlformats.org/officeDocument/2006/math" xmlns:v="urn:schemas-microsoft-com:vml" xmlns:wp14="http://schemas.microsoft.com/office/word/2010/wordprocessingDrawing" xmlns:wp="http://schemas.openxmlformats.org/drawingml/2006/wordprocessingDrawing" xmlns:w10="urn:schemas-microsoft-com:office:word" xmlns:w="http://schemas.openxmlformats.org/wordprocessingml/2006/main" xmlns:w14="http://schemas.microsoft.com/office/word/2010/wordml" xmlns:w15="http://schemas.microsoft.com/office/word/2012/wordml" xmlns:w16se="http://schemas.microsoft.com/office/word/2015/wordml/symex" xmlns:wpg="http://schemas.microsoft.com/office/word/2010/wordprocessingGroup" xmlns:wpi="http://schemas.microsoft.com/office/word/2010/wordprocessingInk" xmlns:wne="http://schemas.microsoft.com/office/word/2006/wordml" xmlns:wps="http://schemas.microsoft.com/office/word/2010/wordprocessingShape" mc:Ignorable="w14 w15 w16se wp14">
+<w:footnotes xmlns:wpc="http://schemas.microsoft.com/office/word/2010/wordprocessingCanvas" xmlns:cx="http://schemas.microsoft.com/office/drawing/2014/chartex" xmlns:cx1="http://schemas.microsoft.com/office/drawing/2015/9/8/chartex" xmlns:mc="http://schemas.openxmlformats.org/markup-compatibility/2006" xmlns:o="urn:schemas-microsoft-com:office:office" xmlns:r="http://schemas.openxmlformats.org/officeDocument/2006/relationships" xmlns:m="http://schemas.openxmlformats.org/officeDocument/2006/math" xmlns:v="urn:schemas-microsoft-com:vml" xmlns:wp14="http://schemas.microsoft.com/office/word/2010/wordprocessingDrawing" xmlns:wp="http://schemas.openxmlformats.org/drawingml/2006/wordprocessingDrawing" xmlns:w10="urn:schemas-microsoft-com:office:word" xmlns:w="http://schemas.openxmlformats.org/wordprocessingml/2006/main" xmlns:w14="http://schemas.microsoft.com/office/word/2010/wordml" xmlns:w15="http://schemas.microsoft.com/office/word/2012/wordml" xmlns:w16se="http://schemas.microsoft.com/office/word/2015/wordml/symex" xmlns:wpg="http://schemas.microsoft.com/office/word/2010/wordprocessingGroup" xmlns:wpi="http://schemas.microsoft.com/office/word/2010/wordprocessingInk" xmlns:wne="http://schemas.microsoft.com/office/word/2006/wordml" xmlns:wps="http://schemas.microsoft.com/office/word/2010/wordprocessingShape" mc:Ignorable="w14 w15 w16se wp14">
   <w:footnote w:type="separator" w:id="-1">
     <w:p>
       <w:pPr>
@@ -1775,7 +1773,7 @@
 </file>
 
 <file path=word/header1.xml><?xml version="1.0" encoding="utf-8"?>
-<w:hdr xmlns:wpc="http://schemas.microsoft.com/office/word/2010/wordprocessingCanvas" xmlns:cx="http://schemas.microsoft.com/office/drawing/2014/chartex" xmlns:mc="http://schemas.openxmlformats.org/markup-compatibility/2006" xmlns:o="urn:schemas-microsoft-com:office:office" xmlns:r="http://schemas.openxmlformats.org/officeDocument/2006/relationships" xmlns:m="http://schemas.openxmlformats.org/officeDocument/2006/math" xmlns:v="urn:schemas-microsoft-com:vml" xmlns:wp14="http://schemas.microsoft.com/office/word/2010/wordprocessingDrawing" xmlns:wp="http://schemas.openxmlformats.org/drawingml/2006/wordprocessingDrawing" xmlns:w10="urn:schemas-microsoft-com:office:word" xmlns:w="http://schemas.openxmlformats.org/wordprocessingml/2006/main" xmlns:w14="http://schemas.microsoft.com/office/word/2010/wordml" xmlns:w15="http://schemas.microsoft.com/office/word/2012/wordml" xmlns:w16se="http://schemas.microsoft.com/office/word/2015/wordml/symex" xmlns:wpg="http://schemas.microsoft.com/office/word/2010/wordprocessingGroup" xmlns:wpi="http://schemas.microsoft.com/office/word/2010/wordprocessingInk" xmlns:wne="http://schemas.microsoft.com/office/word/2006/wordml" xmlns:wps="http://schemas.microsoft.com/office/word/2010/wordprocessingShape" mc:Ignorable="w14 w15 w16se wp14">
+<w:hdr xmlns:wpc="http://schemas.microsoft.com/office/word/2010/wordprocessingCanvas" xmlns:cx="http://schemas.microsoft.com/office/drawing/2014/chartex" xmlns:cx1="http://schemas.microsoft.com/office/drawing/2015/9/8/chartex" xmlns:mc="http://schemas.openxmlformats.org/markup-compatibility/2006" xmlns:o="urn:schemas-microsoft-com:office:office" xmlns:r="http://schemas.openxmlformats.org/officeDocument/2006/relationships" xmlns:m="http://schemas.openxmlformats.org/officeDocument/2006/math" xmlns:v="urn:schemas-microsoft-com:vml" xmlns:wp14="http://schemas.microsoft.com/office/word/2010/wordprocessingDrawing" xmlns:wp="http://schemas.openxmlformats.org/drawingml/2006/wordprocessingDrawing" xmlns:w10="urn:schemas-microsoft-com:office:word" xmlns:w="http://schemas.openxmlformats.org/wordprocessingml/2006/main" xmlns:w14="http://schemas.microsoft.com/office/word/2010/wordml" xmlns:w15="http://schemas.microsoft.com/office/word/2012/wordml" xmlns:w16se="http://schemas.microsoft.com/office/word/2015/wordml/symex" xmlns:wpg="http://schemas.microsoft.com/office/word/2010/wordprocessingGroup" xmlns:wpi="http://schemas.microsoft.com/office/word/2010/wordprocessingInk" xmlns:wne="http://schemas.microsoft.com/office/word/2006/wordml" xmlns:wps="http://schemas.microsoft.com/office/word/2010/wordprocessingShape" mc:Ignorable="w14 w15 w16se wp14">
   <w:p>
     <w:pPr>
       <w:tabs>
@@ -1850,7 +1848,7 @@
 </file>
 
 <file path=word/numbering.xml><?xml version="1.0" encoding="utf-8"?>
-<w:numbering xmlns:wpc="http://schemas.microsoft.com/office/word/2010/wordprocessingCanvas" xmlns:cx="http://schemas.microsoft.com/office/drawing/2014/chartex" xmlns:mc="http://schemas.openxmlformats.org/markup-compatibility/2006" xmlns:o="urn:schemas-microsoft-com:office:office" xmlns:r="http://schemas.openxmlformats.org/officeDocument/2006/relationships" xmlns:m="http://schemas.openxmlformats.org/officeDocument/2006/math" xmlns:v="urn:schemas-microsoft-com:vml" xmlns:wp14="http://schemas.microsoft.com/office/word/2010/wordprocessingDrawing" xmlns:wp="http://schemas.openxmlformats.org/drawingml/2006/wordprocessingDrawing" xmlns:w10="urn:schemas-microsoft-com:office:word" xmlns:w="http://schemas.openxmlformats.org/wordprocessingml/2006/main" xmlns:w14="http://schemas.microsoft.com/office/word/2010/wordml" xmlns:w15="http://schemas.microsoft.com/office/word/2012/wordml" xmlns:w16se="http://schemas.microsoft.com/office/word/2015/wordml/symex" xmlns:wpg="http://schemas.microsoft.com/office/word/2010/wordprocessingGroup" xmlns:wpi="http://schemas.microsoft.com/office/word/2010/wordprocessingInk" xmlns:wne="http://schemas.microsoft.com/office/word/2006/wordml" xmlns:wps="http://schemas.microsoft.com/office/word/2010/wordprocessingShape" mc:Ignorable="w14 w15 w16se wp14">
+<w:numbering xmlns:wpc="http://schemas.microsoft.com/office/word/2010/wordprocessingCanvas" xmlns:cx="http://schemas.microsoft.com/office/drawing/2014/chartex" xmlns:cx1="http://schemas.microsoft.com/office/drawing/2015/9/8/chartex" xmlns:mc="http://schemas.openxmlformats.org/markup-compatibility/2006" xmlns:o="urn:schemas-microsoft-com:office:office" xmlns:r="http://schemas.openxmlformats.org/officeDocument/2006/relationships" xmlns:m="http://schemas.openxmlformats.org/officeDocument/2006/math" xmlns:v="urn:schemas-microsoft-com:vml" xmlns:wp14="http://schemas.microsoft.com/office/word/2010/wordprocessingDrawing" xmlns:wp="http://schemas.openxmlformats.org/drawingml/2006/wordprocessingDrawing" xmlns:w10="urn:schemas-microsoft-com:office:word" xmlns:w="http://schemas.openxmlformats.org/wordprocessingml/2006/main" xmlns:w14="http://schemas.microsoft.com/office/word/2010/wordml" xmlns:w15="http://schemas.microsoft.com/office/word/2012/wordml" xmlns:w16se="http://schemas.microsoft.com/office/word/2015/wordml/symex" xmlns:wpg="http://schemas.microsoft.com/office/word/2010/wordprocessingGroup" xmlns:wpi="http://schemas.microsoft.com/office/word/2010/wordprocessingInk" xmlns:wne="http://schemas.microsoft.com/office/word/2006/wordml" xmlns:wps="http://schemas.microsoft.com/office/word/2010/wordprocessingShape" mc:Ignorable="w14 w15 w16se wp14">
   <w:abstractNum w:abstractNumId="0" w15:restartNumberingAfterBreak="0">
     <w:nsid w:val="01345ADB"/>
     <w:multiLevelType w:val="multilevel"/>
@@ -3602,7 +3600,7 @@
         <w:rFonts w:ascii="Arial" w:eastAsia="Arial" w:hAnsi="Arial" w:cs="Arial"/>
         <w:sz w:val="22"/>
         <w:szCs w:val="22"/>
-        <w:lang w:val="en" w:eastAsia="en-UG" w:bidi="ar-SA"/>
+        <w:lang w:val="en" w:bidi="ar-SA"/>
       </w:rPr>
     </w:rPrDefault>
     <w:pPrDefault>

</xml_diff>